<commit_message>
Update final project files
</commit_message>
<xml_diff>
--- a/final_project_question_breakdown.docx
+++ b/final_project_question_breakdown.docx
@@ -68,7 +68,7 @@
               <w:rPr>
                 <w:rFonts w:cstheme="minorHAnsi"/>
               </w:rPr>
-              <w:t>Relevant dataset(s) and variables?</w:t>
+              <w:t>Relevant dataset(s)?</w:t>
             </w:r>
           </w:p>
         </w:tc>
@@ -193,23 +193,7 @@
                 <w:rFonts w:eastAsia="Times New Roman" w:cstheme="minorHAnsi"/>
                 <w:color w:val="333333"/>
               </w:rPr>
-              <w:t xml:space="preserve">Who has </w:t>
-            </w:r>
-            <w:proofErr w:type="gramStart"/>
-            <w:r>
-              <w:rPr>
-                <w:rFonts w:eastAsia="Times New Roman" w:cstheme="minorHAnsi"/>
-                <w:color w:val="333333"/>
-              </w:rPr>
-              <w:t>more or less access</w:t>
-            </w:r>
-            <w:proofErr w:type="gramEnd"/>
-            <w:r>
-              <w:rPr>
-                <w:rFonts w:eastAsia="Times New Roman" w:cstheme="minorHAnsi"/>
-                <w:color w:val="333333"/>
-              </w:rPr>
-              <w:t>? (demographics/ individual characteristics)</w:t>
+              <w:t>Who has more or less access? (demographics/ individual characteristics)</w:t>
             </w:r>
           </w:p>
           <w:p>
@@ -232,30 +216,299 @@
                 <w:rFonts w:eastAsia="Times New Roman" w:cstheme="minorHAnsi"/>
                 <w:color w:val="333333"/>
               </w:rPr>
-              <w:t xml:space="preserve">Which parts of the country have </w:t>
-            </w:r>
-            <w:proofErr w:type="gramStart"/>
-            <w:r>
+              <w:t>Which parts of the country have more or less access? (geographical)</w:t>
+            </w:r>
+          </w:p>
+          <w:p>
+            <w:pPr>
+              <w:rPr>
+                <w:rFonts w:cstheme="minorHAnsi"/>
+              </w:rPr>
+            </w:pPr>
+          </w:p>
+        </w:tc>
+        <w:tc>
+          <w:tcPr>
+            <w:tcW w:w="2255" w:type="dxa"/>
+          </w:tcPr>
+          <w:p>
+            <w:pPr>
+              <w:rPr>
+                <w:rFonts w:cstheme="minorHAnsi"/>
+              </w:rPr>
+            </w:pPr>
+            <w:r>
+              <w:rPr>
+                <w:rFonts w:cstheme="minorHAnsi"/>
+              </w:rPr>
+              <w:t>Are there any differences in access between age groups?</w:t>
+            </w:r>
+          </w:p>
+        </w:tc>
+        <w:tc>
+          <w:tcPr>
+            <w:tcW w:w="2238" w:type="dxa"/>
+          </w:tcPr>
+          <w:p>
+            <w:pPr>
+              <w:rPr>
+                <w:rFonts w:cstheme="minorHAnsi"/>
+              </w:rPr>
+            </w:pPr>
+            <w:r>
+              <w:rPr>
+                <w:rFonts w:cstheme="minorHAnsi"/>
+              </w:rPr>
+              <w:t>Green spaces</w:t>
+            </w:r>
+          </w:p>
+          <w:p>
+            <w:pPr>
+              <w:rPr>
+                <w:rFonts w:cstheme="minorHAnsi"/>
+              </w:rPr>
+            </w:pPr>
+          </w:p>
+          <w:p>
+            <w:pPr>
+              <w:rPr>
+                <w:rFonts w:cstheme="minorHAnsi"/>
+              </w:rPr>
+            </w:pPr>
+          </w:p>
+        </w:tc>
+        <w:tc>
+          <w:tcPr>
+            <w:tcW w:w="1907" w:type="dxa"/>
+          </w:tcPr>
+          <w:p>
+            <w:pPr>
+              <w:rPr>
+                <w:rFonts w:cstheme="minorHAnsi"/>
+              </w:rPr>
+            </w:pPr>
+            <w:r>
+              <w:rPr>
+                <w:rFonts w:cstheme="minorHAnsi"/>
+              </w:rPr>
+              <w:t>Grouped dataset</w:t>
+            </w:r>
+          </w:p>
+          <w:p>
+            <w:pPr>
+              <w:rPr>
+                <w:rFonts w:cstheme="minorHAnsi"/>
+              </w:rPr>
+            </w:pPr>
+            <w:r>
+              <w:rPr>
+                <w:rFonts w:cstheme="minorHAnsi"/>
+              </w:rPr>
+              <w:t>Grouped bar chart</w:t>
+            </w:r>
+          </w:p>
+        </w:tc>
+        <w:tc>
+          <w:tcPr>
+            <w:tcW w:w="2268" w:type="dxa"/>
+          </w:tcPr>
+          <w:p>
+            <w:pPr>
+              <w:rPr>
+                <w:rFonts w:cstheme="minorHAnsi"/>
+              </w:rPr>
+            </w:pPr>
+            <w:r>
+              <w:rPr>
+                <w:rFonts w:cstheme="minorHAnsi"/>
+              </w:rPr>
+              <w:t>The only difference that stands out is between people over 65 and the other two groups</w:t>
+            </w:r>
+          </w:p>
+        </w:tc>
+        <w:tc>
+          <w:tcPr>
+            <w:tcW w:w="2423" w:type="dxa"/>
+            <w:shd w:val="clear" w:color="auto" w:fill="auto"/>
+          </w:tcPr>
+          <w:p>
+            <w:pPr>
+              <w:rPr>
+                <w:rFonts w:cstheme="minorHAnsi"/>
+              </w:rPr>
+            </w:pPr>
+            <w:r>
+              <w:rPr>
+                <w:rFonts w:cstheme="minorHAnsi"/>
+              </w:rPr>
+              <w:t>The difference was significant in the Kruskal-Wallis test, meaning that, on average, significantly fewer people over 65 have access to a green space within 5 minutes walk from their place of residence when compared with the other age groups.</w:t>
+            </w:r>
+          </w:p>
+        </w:tc>
+        <w:tc>
+          <w:tcPr>
+            <w:tcW w:w="2055" w:type="dxa"/>
+          </w:tcPr>
+          <w:p>
+            <w:pPr>
+              <w:rPr>
+                <w:rFonts w:cstheme="minorHAnsi"/>
+              </w:rPr>
+            </w:pPr>
+          </w:p>
+        </w:tc>
+      </w:tr>
+      <w:tr>
+        <w:tc>
+          <w:tcPr>
+            <w:tcW w:w="2242" w:type="dxa"/>
+          </w:tcPr>
+          <w:p>
+            <w:pPr>
+              <w:shd w:val="clear" w:color="auto" w:fill="FFFFFF"/>
+              <w:spacing w:before="100" w:beforeAutospacing="1" w:after="100" w:afterAutospacing="1"/>
               <w:rPr>
                 <w:rFonts w:eastAsia="Times New Roman" w:cstheme="minorHAnsi"/>
                 <w:color w:val="333333"/>
               </w:rPr>
-              <w:t>more or less access</w:t>
-            </w:r>
-            <w:proofErr w:type="gramEnd"/>
-            <w:r>
+            </w:pPr>
+          </w:p>
+        </w:tc>
+        <w:tc>
+          <w:tcPr>
+            <w:tcW w:w="2255" w:type="dxa"/>
+          </w:tcPr>
+          <w:p>
+            <w:pPr>
+              <w:rPr>
+                <w:rFonts w:cstheme="minorHAnsi"/>
+              </w:rPr>
+            </w:pPr>
+            <w:r>
+              <w:rPr>
+                <w:rFonts w:cstheme="minorHAnsi"/>
+              </w:rPr>
+              <w:t>Are there any differences in access between sexes?</w:t>
+            </w:r>
+          </w:p>
+        </w:tc>
+        <w:tc>
+          <w:tcPr>
+            <w:tcW w:w="2238" w:type="dxa"/>
+          </w:tcPr>
+          <w:p>
+            <w:pPr>
+              <w:rPr>
+                <w:rFonts w:cstheme="minorHAnsi"/>
+              </w:rPr>
+            </w:pPr>
+            <w:r>
+              <w:rPr>
+                <w:rFonts w:cstheme="minorHAnsi"/>
+              </w:rPr>
+              <w:t>Green spaces</w:t>
+            </w:r>
+          </w:p>
+        </w:tc>
+        <w:tc>
+          <w:tcPr>
+            <w:tcW w:w="1907" w:type="dxa"/>
+          </w:tcPr>
+          <w:p>
+            <w:pPr>
+              <w:rPr>
+                <w:rFonts w:cstheme="minorHAnsi"/>
+              </w:rPr>
+            </w:pPr>
+            <w:r>
+              <w:rPr>
+                <w:rFonts w:cstheme="minorHAnsi"/>
+              </w:rPr>
+              <w:t>Grouped dataset</w:t>
+            </w:r>
+          </w:p>
+          <w:p>
+            <w:pPr>
+              <w:rPr>
+                <w:rFonts w:cstheme="minorHAnsi"/>
+              </w:rPr>
+            </w:pPr>
+            <w:r>
+              <w:rPr>
+                <w:rFonts w:cstheme="minorHAnsi"/>
+              </w:rPr>
+              <w:t>Grouped bar chart</w:t>
+            </w:r>
+          </w:p>
+        </w:tc>
+        <w:tc>
+          <w:tcPr>
+            <w:tcW w:w="2268" w:type="dxa"/>
+          </w:tcPr>
+          <w:p>
+            <w:pPr>
+              <w:rPr>
+                <w:rFonts w:cstheme="minorHAnsi"/>
+              </w:rPr>
+            </w:pPr>
+            <w:r>
+              <w:rPr>
+                <w:rFonts w:cstheme="minorHAnsi"/>
+              </w:rPr>
+              <w:t>There aren’t any differences between age groups that are standing out in the grouped bar charts</w:t>
+            </w:r>
+          </w:p>
+        </w:tc>
+        <w:tc>
+          <w:tcPr>
+            <w:tcW w:w="2423" w:type="dxa"/>
+          </w:tcPr>
+          <w:p>
+            <w:pPr>
+              <w:rPr>
+                <w:rFonts w:cstheme="minorHAnsi"/>
+              </w:rPr>
+            </w:pPr>
+            <w:r>
+              <w:rPr>
+                <w:rFonts w:cstheme="minorHAnsi"/>
+              </w:rPr>
+              <w:t>Not important, no major differences.</w:t>
+            </w:r>
+          </w:p>
+        </w:tc>
+        <w:tc>
+          <w:tcPr>
+            <w:tcW w:w="2055" w:type="dxa"/>
+          </w:tcPr>
+          <w:p>
+            <w:pPr>
+              <w:rPr>
+                <w:rFonts w:cstheme="minorHAnsi"/>
+              </w:rPr>
+            </w:pPr>
+            <w:r>
+              <w:rPr>
+                <w:rFonts w:cstheme="minorHAnsi"/>
+              </w:rPr>
+              <w:t>N/A</w:t>
+            </w:r>
+          </w:p>
+        </w:tc>
+      </w:tr>
+      <w:tr>
+        <w:tc>
+          <w:tcPr>
+            <w:tcW w:w="2242" w:type="dxa"/>
+          </w:tcPr>
+          <w:p>
+            <w:pPr>
+              <w:shd w:val="clear" w:color="auto" w:fill="FFFFFF"/>
+              <w:spacing w:before="100" w:beforeAutospacing="1" w:after="100" w:afterAutospacing="1"/>
               <w:rPr>
                 <w:rFonts w:eastAsia="Times New Roman" w:cstheme="minorHAnsi"/>
                 <w:color w:val="333333"/>
               </w:rPr>
-              <w:t>? (geographical)</w:t>
-            </w:r>
-          </w:p>
-          <w:p>
-            <w:pPr>
-              <w:rPr>
-                <w:rFonts w:cstheme="minorHAnsi"/>
-              </w:rPr>
             </w:pPr>
           </w:p>
         </w:tc>
@@ -273,7 +526,7 @@
               <w:rPr>
                 <w:rFonts w:cstheme="minorHAnsi"/>
               </w:rPr>
-              <w:t>Are there any differences in access between age groups?</w:t>
+              <w:t>Are there any differences in access between the most and least privileged SIMD quintiles?</w:t>
             </w:r>
           </w:p>
         </w:tc>
@@ -291,33 +544,7 @@
               <w:rPr>
                 <w:rFonts w:cstheme="minorHAnsi"/>
               </w:rPr>
-              <w:t>Age</w:t>
-            </w:r>
-          </w:p>
-          <w:p>
-            <w:pPr>
-              <w:rPr>
-                <w:rFonts w:cstheme="minorHAnsi"/>
-              </w:rPr>
-            </w:pPr>
-            <w:r>
-              <w:rPr>
-                <w:rFonts w:cstheme="minorHAnsi"/>
-              </w:rPr>
-              <w:t>Distance to green space</w:t>
-            </w:r>
-          </w:p>
-          <w:p>
-            <w:pPr>
-              <w:rPr>
-                <w:rFonts w:cstheme="minorHAnsi"/>
-              </w:rPr>
-            </w:pPr>
-            <w:r>
-              <w:rPr>
-                <w:rFonts w:cstheme="minorHAnsi"/>
-              </w:rPr>
-              <w:t>Percent</w:t>
+              <w:t>Green spaces</w:t>
             </w:r>
           </w:p>
         </w:tc>
@@ -366,54 +593,32 @@
               <w:rPr>
                 <w:rFonts w:cstheme="minorHAnsi"/>
               </w:rPr>
-              <w:t>The only difference that stands out is between people over 65 and the other two groups</w:t>
+              <w:t>It looks like there is a difference between the most deprived 20% and the least deprived 80%. On average 59% of people in SIMD 1 can access a green space in a 5 minute walk or less while 67% of people in the least deprived 80% can access a green space in 5 min or less.</w:t>
             </w:r>
           </w:p>
         </w:tc>
         <w:tc>
           <w:tcPr>
             <w:tcW w:w="2423" w:type="dxa"/>
-            <w:shd w:val="clear" w:color="auto" w:fill="auto"/>
-          </w:tcPr>
-          <w:p>
-            <w:pPr>
-              <w:rPr>
-                <w:rFonts w:cstheme="minorHAnsi"/>
-              </w:rPr>
-            </w:pPr>
-            <w:r>
-              <w:rPr>
-                <w:rFonts w:cstheme="minorHAnsi"/>
-              </w:rPr>
-              <w:t>The difference was significant in the Kruskal-</w:t>
-            </w:r>
-            <w:proofErr w:type="gramStart"/>
-            <w:r>
-              <w:rPr>
-                <w:rFonts w:cstheme="minorHAnsi"/>
-              </w:rPr>
-              <w:t>Wallis</w:t>
-            </w:r>
-            <w:proofErr w:type="gramEnd"/>
-            <w:r>
-              <w:rPr>
-                <w:rFonts w:cstheme="minorHAnsi"/>
-              </w:rPr>
-              <w:t xml:space="preserve"> test, meaning that, on average, significantly fewer people over 65 have access to a green space within 5 </w:t>
-            </w:r>
-            <w:proofErr w:type="spellStart"/>
-            <w:r>
-              <w:rPr>
-                <w:rFonts w:cstheme="minorHAnsi"/>
-              </w:rPr>
-              <w:t>minutes walk</w:t>
-            </w:r>
-            <w:proofErr w:type="spellEnd"/>
-            <w:r>
-              <w:rPr>
-                <w:rFonts w:cstheme="minorHAnsi"/>
-              </w:rPr>
-              <w:t xml:space="preserve"> from their place of residence when compared with the other age groups.</w:t>
+          </w:tcPr>
+          <w:p>
+            <w:pPr>
+              <w:rPr>
+                <w:rFonts w:cstheme="minorHAnsi"/>
+              </w:rPr>
+            </w:pPr>
+            <w:r>
+              <w:rPr>
+                <w:rFonts w:cstheme="minorHAnsi"/>
+              </w:rPr>
+              <w:t xml:space="preserve">Important. There is a statistically significant difference between the most and least privileged SIMD quintiles, showing that significantly more people in the least deprived 80% can access a green space within 5 min of their residence than people </w:t>
+            </w:r>
+            <w:r>
+              <w:rPr>
+                <w:rFonts w:cstheme="minorHAnsi"/>
+              </w:rPr>
+              <w:lastRenderedPageBreak/>
+              <w:t>in the most deprived 20%</w:t>
             </w:r>
           </w:p>
         </w:tc>
@@ -460,7 +665,7 @@
               <w:rPr>
                 <w:rFonts w:cstheme="minorHAnsi"/>
               </w:rPr>
-              <w:t>Are there any differences in access between sexes?</w:t>
+              <w:t>Are there any differences in access between type of tenure? (e.g. more social rentals could be available in urban areas)</w:t>
             </w:r>
           </w:p>
         </w:tc>
@@ -478,33 +683,7 @@
               <w:rPr>
                 <w:rFonts w:cstheme="minorHAnsi"/>
               </w:rPr>
-              <w:t>Gender</w:t>
-            </w:r>
-          </w:p>
-          <w:p>
-            <w:pPr>
-              <w:rPr>
-                <w:rFonts w:cstheme="minorHAnsi"/>
-              </w:rPr>
-            </w:pPr>
-            <w:r>
-              <w:rPr>
-                <w:rFonts w:cstheme="minorHAnsi"/>
-              </w:rPr>
-              <w:t>Distance to green space</w:t>
-            </w:r>
-          </w:p>
-          <w:p>
-            <w:pPr>
-              <w:rPr>
-                <w:rFonts w:cstheme="minorHAnsi"/>
-              </w:rPr>
-            </w:pPr>
-            <w:r>
-              <w:rPr>
-                <w:rFonts w:cstheme="minorHAnsi"/>
-              </w:rPr>
-              <w:t>Percent</w:t>
+              <w:t>Green spaces</w:t>
             </w:r>
           </w:p>
         </w:tc>
@@ -549,12 +728,6 @@
                 <w:rFonts w:cstheme="minorHAnsi"/>
               </w:rPr>
             </w:pPr>
-            <w:r>
-              <w:rPr>
-                <w:rFonts w:cstheme="minorHAnsi"/>
-              </w:rPr>
-              <w:t>There aren’t any differences between age groups that are standing out in the grouped bar charts</w:t>
-            </w:r>
           </w:p>
         </w:tc>
         <w:tc>
@@ -567,12 +740,6 @@
                 <w:rFonts w:cstheme="minorHAnsi"/>
               </w:rPr>
             </w:pPr>
-            <w:r>
-              <w:rPr>
-                <w:rFonts w:cstheme="minorHAnsi"/>
-              </w:rPr>
-              <w:t>Not important, no major differences.</w:t>
-            </w:r>
           </w:p>
         </w:tc>
         <w:tc>
@@ -585,12 +752,6 @@
                 <w:rFonts w:cstheme="minorHAnsi"/>
               </w:rPr>
             </w:pPr>
-            <w:r>
-              <w:rPr>
-                <w:rFonts w:cstheme="minorHAnsi"/>
-              </w:rPr>
-              <w:t>N/A</w:t>
-            </w:r>
           </w:p>
         </w:tc>
       </w:tr>
@@ -624,7 +785,7 @@
               <w:rPr>
                 <w:rFonts w:cstheme="minorHAnsi"/>
               </w:rPr>
-              <w:t>Are there any differences in access between the most and least privileged SIMD quintiles?</w:t>
+              <w:t>Are there differences in access by the household type?</w:t>
             </w:r>
           </w:p>
         </w:tc>
@@ -638,39 +799,11 @@
                 <w:rFonts w:cstheme="minorHAnsi"/>
               </w:rPr>
             </w:pPr>
-            <w:proofErr w:type="spellStart"/>
-            <w:r>
-              <w:rPr>
-                <w:rFonts w:cstheme="minorHAnsi"/>
-              </w:rPr>
-              <w:t>Simd_quintile</w:t>
-            </w:r>
-            <w:proofErr w:type="spellEnd"/>
-          </w:p>
-          <w:p>
-            <w:pPr>
-              <w:rPr>
-                <w:rFonts w:cstheme="minorHAnsi"/>
-              </w:rPr>
-            </w:pPr>
-            <w:r>
-              <w:rPr>
-                <w:rFonts w:cstheme="minorHAnsi"/>
-              </w:rPr>
-              <w:t>Distance to green space</w:t>
-            </w:r>
-          </w:p>
-          <w:p>
-            <w:pPr>
-              <w:rPr>
-                <w:rFonts w:cstheme="minorHAnsi"/>
-              </w:rPr>
-            </w:pPr>
-            <w:r>
-              <w:rPr>
-                <w:rFonts w:cstheme="minorHAnsi"/>
-              </w:rPr>
-              <w:t>Percent</w:t>
+            <w:r>
+              <w:rPr>
+                <w:rFonts w:cstheme="minorHAnsi"/>
+              </w:rPr>
+              <w:t>Green spaces</w:t>
             </w:r>
           </w:p>
         </w:tc>
@@ -719,21 +852,7 @@
               <w:rPr>
                 <w:rFonts w:cstheme="minorHAnsi"/>
               </w:rPr>
-              <w:t xml:space="preserve">It looks like there is a difference between the most deprived 20% and the least deprived 80%. On average 59% of people in SIMD 1 can access a green space in a </w:t>
-            </w:r>
-            <w:proofErr w:type="gramStart"/>
-            <w:r>
-              <w:rPr>
-                <w:rFonts w:cstheme="minorHAnsi"/>
-              </w:rPr>
-              <w:t>5 minute</w:t>
-            </w:r>
-            <w:proofErr w:type="gramEnd"/>
-            <w:r>
-              <w:rPr>
-                <w:rFonts w:cstheme="minorHAnsi"/>
-              </w:rPr>
-              <w:t xml:space="preserve"> walk or less while 67% of people in the least deprived 80% can access a green space in 5 min or less.</w:t>
+              <w:t>The difference that stands out in the bar plots is between pensioners and the other household types</w:t>
             </w:r>
           </w:p>
         </w:tc>
@@ -751,14 +870,7 @@
               <w:rPr>
                 <w:rFonts w:cstheme="minorHAnsi"/>
               </w:rPr>
-              <w:t xml:space="preserve">Important. There is a statistically significant difference between the most and least privileged SIMD quintiles, showing that significantly more people in the least deprived 80% can access a green space within 5 min of their residence than people </w:t>
-            </w:r>
-            <w:r>
-              <w:rPr>
-                <w:rFonts w:cstheme="minorHAnsi"/>
-              </w:rPr>
-              <w:lastRenderedPageBreak/>
-              <w:t>in the most deprived 20%</w:t>
+              <w:t>In the ANOVA, the difference between pensioners and the other groups was significant, showing that pensioners have less access to green spaces</w:t>
             </w:r>
           </w:p>
         </w:tc>
@@ -805,21 +917,7 @@
               <w:rPr>
                 <w:rFonts w:cstheme="minorHAnsi"/>
               </w:rPr>
-              <w:t>Are there any differences in access between type of tenure? (</w:t>
-            </w:r>
-            <w:proofErr w:type="gramStart"/>
-            <w:r>
-              <w:rPr>
-                <w:rFonts w:cstheme="minorHAnsi"/>
-              </w:rPr>
-              <w:t>e.g.</w:t>
-            </w:r>
-            <w:proofErr w:type="gramEnd"/>
-            <w:r>
-              <w:rPr>
-                <w:rFonts w:cstheme="minorHAnsi"/>
-              </w:rPr>
-              <w:t xml:space="preserve"> more social rentals could be available in urban areas)</w:t>
+              <w:t>Are there differences in access by ethnicity?</w:t>
             </w:r>
           </w:p>
         </w:tc>
@@ -833,39 +931,11 @@
                 <w:rFonts w:cstheme="minorHAnsi"/>
               </w:rPr>
             </w:pPr>
-            <w:proofErr w:type="spellStart"/>
-            <w:r>
-              <w:rPr>
-                <w:rFonts w:cstheme="minorHAnsi"/>
-              </w:rPr>
-              <w:t>Type_of_tenure</w:t>
-            </w:r>
-            <w:proofErr w:type="spellEnd"/>
-          </w:p>
-          <w:p>
-            <w:pPr>
-              <w:rPr>
-                <w:rFonts w:cstheme="minorHAnsi"/>
-              </w:rPr>
-            </w:pPr>
-            <w:r>
-              <w:rPr>
-                <w:rFonts w:cstheme="minorHAnsi"/>
-              </w:rPr>
-              <w:t>Distance to green space</w:t>
-            </w:r>
-          </w:p>
-          <w:p>
-            <w:pPr>
-              <w:rPr>
-                <w:rFonts w:cstheme="minorHAnsi"/>
-              </w:rPr>
-            </w:pPr>
-            <w:r>
-              <w:rPr>
-                <w:rFonts w:cstheme="minorHAnsi"/>
-              </w:rPr>
-              <w:t>Percent</w:t>
+            <w:r>
+              <w:rPr>
+                <w:rFonts w:cstheme="minorHAnsi"/>
+              </w:rPr>
+              <w:t>Green spaces</w:t>
             </w:r>
           </w:p>
         </w:tc>
@@ -910,6 +980,12 @@
                 <w:rFonts w:cstheme="minorHAnsi"/>
               </w:rPr>
             </w:pPr>
+            <w:r>
+              <w:rPr>
+                <w:rFonts w:cstheme="minorHAnsi"/>
+              </w:rPr>
+              <w:t>There is a noticeable difference in access between white people and people classified as “other” ethnicity. White people have significantly better access to green spaces</w:t>
+            </w:r>
           </w:p>
         </w:tc>
         <w:tc>
@@ -922,6 +998,12 @@
                 <w:rFonts w:cstheme="minorHAnsi"/>
               </w:rPr>
             </w:pPr>
+            <w:r>
+              <w:rPr>
+                <w:rFonts w:cstheme="minorHAnsi"/>
+              </w:rPr>
+              <w:t xml:space="preserve">The two sample difference in means test was significant, showing that significantly more white people can access a green space within 5 min walk from their residence when compared with other ethnic groups. There is evidence of a racial disparity here. </w:t>
+            </w:r>
           </w:p>
         </w:tc>
         <w:tc>
@@ -947,28 +1029,169 @@
               <w:shd w:val="clear" w:color="auto" w:fill="FFFFFF"/>
               <w:spacing w:before="100" w:beforeAutospacing="1" w:after="100" w:afterAutospacing="1"/>
               <w:rPr>
+                <w:rFonts w:cstheme="minorHAnsi"/>
+              </w:rPr>
+            </w:pPr>
+          </w:p>
+        </w:tc>
+        <w:tc>
+          <w:tcPr>
+            <w:tcW w:w="2255" w:type="dxa"/>
+          </w:tcPr>
+          <w:p>
+            <w:pPr>
+              <w:rPr>
+                <w:rFonts w:cstheme="minorHAnsi"/>
+              </w:rPr>
+            </w:pPr>
+            <w:r>
+              <w:rPr>
+                <w:rFonts w:cstheme="minorHAnsi"/>
+              </w:rPr>
+              <w:t>Are there any differences by local authority?</w:t>
+            </w:r>
+          </w:p>
+        </w:tc>
+        <w:tc>
+          <w:tcPr>
+            <w:tcW w:w="2238" w:type="dxa"/>
+          </w:tcPr>
+          <w:p>
+            <w:pPr>
+              <w:rPr>
+                <w:rFonts w:cstheme="minorHAnsi"/>
+              </w:rPr>
+            </w:pPr>
+            <w:r>
+              <w:rPr>
+                <w:rFonts w:cstheme="minorHAnsi"/>
+              </w:rPr>
+              <w:t>Green spaces</w:t>
+            </w:r>
+          </w:p>
+        </w:tc>
+        <w:tc>
+          <w:tcPr>
+            <w:tcW w:w="1907" w:type="dxa"/>
+          </w:tcPr>
+          <w:p>
+            <w:pPr>
+              <w:rPr>
+                <w:rFonts w:cstheme="minorHAnsi"/>
+              </w:rPr>
+            </w:pPr>
+            <w:r>
+              <w:rPr>
+                <w:rFonts w:cstheme="minorHAnsi"/>
+              </w:rPr>
+              <w:t>Grouped dataset</w:t>
+            </w:r>
+          </w:p>
+          <w:p>
+            <w:pPr>
+              <w:rPr>
+                <w:rFonts w:cstheme="minorHAnsi"/>
+              </w:rPr>
+            </w:pPr>
+            <w:r>
+              <w:rPr>
+                <w:rFonts w:cstheme="minorHAnsi"/>
+              </w:rPr>
+              <w:t>Grouped bar chart</w:t>
+            </w:r>
+          </w:p>
+        </w:tc>
+        <w:tc>
+          <w:tcPr>
+            <w:tcW w:w="2268" w:type="dxa"/>
+          </w:tcPr>
+          <w:p>
+            <w:pPr>
+              <w:rPr>
+                <w:rFonts w:cstheme="minorHAnsi"/>
+              </w:rPr>
+            </w:pPr>
+            <w:r>
+              <w:rPr>
+                <w:rFonts w:cstheme="minorHAnsi"/>
+              </w:rPr>
+              <w:t>There are definitely some differences, but too many local authorities to do testing properly. The best approach might be to pick out two Las that are very different and compare them.</w:t>
+            </w:r>
+          </w:p>
+        </w:tc>
+        <w:tc>
+          <w:tcPr>
+            <w:tcW w:w="2423" w:type="dxa"/>
+          </w:tcPr>
+          <w:p>
+            <w:pPr>
+              <w:rPr>
+                <w:rFonts w:cstheme="minorHAnsi"/>
+              </w:rPr>
+            </w:pPr>
+            <w:r>
+              <w:rPr>
+                <w:rFonts w:cstheme="minorHAnsi"/>
+              </w:rPr>
+              <w:t>East Lothian and West Dunbartonshire are very different, we can compare them as a small case study to illustrate differences between local authorities.</w:t>
+            </w:r>
+          </w:p>
+        </w:tc>
+        <w:tc>
+          <w:tcPr>
+            <w:tcW w:w="2055" w:type="dxa"/>
+          </w:tcPr>
+          <w:p>
+            <w:pPr>
+              <w:rPr>
+                <w:rFonts w:cstheme="minorHAnsi"/>
+              </w:rPr>
+            </w:pPr>
+          </w:p>
+        </w:tc>
+      </w:tr>
+      <w:tr>
+        <w:tc>
+          <w:tcPr>
+            <w:tcW w:w="2242" w:type="dxa"/>
+          </w:tcPr>
+          <w:p>
+            <w:pPr>
+              <w:shd w:val="clear" w:color="auto" w:fill="FFFFFF"/>
+              <w:spacing w:before="100" w:beforeAutospacing="1" w:after="100" w:afterAutospacing="1"/>
+              <w:rPr>
+                <w:rFonts w:cstheme="minorHAnsi"/>
+              </w:rPr>
+            </w:pPr>
+          </w:p>
+        </w:tc>
+        <w:tc>
+          <w:tcPr>
+            <w:tcW w:w="2255" w:type="dxa"/>
+          </w:tcPr>
+          <w:p>
+            <w:pPr>
+              <w:shd w:val="clear" w:color="auto" w:fill="FFFFFF"/>
+              <w:spacing w:before="100" w:beforeAutospacing="1" w:after="100" w:afterAutospacing="1"/>
+              <w:rPr>
                 <w:rFonts w:eastAsia="Times New Roman" w:cstheme="minorHAnsi"/>
                 <w:color w:val="333333"/>
               </w:rPr>
             </w:pPr>
-          </w:p>
-        </w:tc>
-        <w:tc>
-          <w:tcPr>
-            <w:tcW w:w="2255" w:type="dxa"/>
-          </w:tcPr>
-          <w:p>
-            <w:pPr>
-              <w:rPr>
-                <w:rFonts w:cstheme="minorHAnsi"/>
-              </w:rPr>
-            </w:pPr>
-            <w:r>
-              <w:rPr>
-                <w:rFonts w:cstheme="minorHAnsi"/>
-              </w:rPr>
-              <w:t>Are there differences in access by the household type?</w:t>
-            </w:r>
+            <w:r>
+              <w:rPr>
+                <w:rFonts w:eastAsia="Times New Roman" w:cstheme="minorHAnsi"/>
+                <w:color w:val="333333"/>
+              </w:rPr>
+              <w:t>Are there any differences between rural and urban areas?</w:t>
+            </w:r>
+          </w:p>
+          <w:p>
+            <w:pPr>
+              <w:rPr>
+                <w:rFonts w:cstheme="minorHAnsi"/>
+              </w:rPr>
+            </w:pPr>
           </w:p>
         </w:tc>
         <w:tc>
@@ -981,39 +1204,11 @@
                 <w:rFonts w:cstheme="minorHAnsi"/>
               </w:rPr>
             </w:pPr>
-            <w:proofErr w:type="spellStart"/>
-            <w:r>
-              <w:rPr>
-                <w:rFonts w:cstheme="minorHAnsi"/>
-              </w:rPr>
-              <w:t>Household_type</w:t>
-            </w:r>
-            <w:proofErr w:type="spellEnd"/>
-          </w:p>
-          <w:p>
-            <w:pPr>
-              <w:rPr>
-                <w:rFonts w:cstheme="minorHAnsi"/>
-              </w:rPr>
-            </w:pPr>
-            <w:r>
-              <w:rPr>
-                <w:rFonts w:cstheme="minorHAnsi"/>
-              </w:rPr>
-              <w:t>Distance to green space</w:t>
-            </w:r>
-          </w:p>
-          <w:p>
-            <w:pPr>
-              <w:rPr>
-                <w:rFonts w:cstheme="minorHAnsi"/>
-              </w:rPr>
-            </w:pPr>
-            <w:r>
-              <w:rPr>
-                <w:rFonts w:cstheme="minorHAnsi"/>
-              </w:rPr>
-              <w:t>Percent</w:t>
+            <w:r>
+              <w:rPr>
+                <w:rFonts w:cstheme="minorHAnsi"/>
+              </w:rPr>
+              <w:t>Green spaces</w:t>
             </w:r>
           </w:p>
         </w:tc>
@@ -1062,7 +1257,7 @@
               <w:rPr>
                 <w:rFonts w:cstheme="minorHAnsi"/>
               </w:rPr>
-              <w:t>The difference that stands out in the bar plots is between pensioners and the other household types</w:t>
+              <w:t>On the graph, people living in rural areas look to have better access to green spaces within a 5 min walk from their residence – 77.8% vs 65.3%</w:t>
             </w:r>
           </w:p>
         </w:tc>
@@ -1080,7 +1275,7 @@
               <w:rPr>
                 <w:rFonts w:cstheme="minorHAnsi"/>
               </w:rPr>
-              <w:t>In the ANOVA, the difference between pensioners and the other groups was significant, showing that pensioners have less access to green spaces</w:t>
+              <w:t>This difference was significant at the 99.99% level (p &lt; 0.01)</w:t>
             </w:r>
           </w:p>
         </w:tc>
@@ -1111,6 +1306,13 @@
                 <w:color w:val="333333"/>
               </w:rPr>
             </w:pPr>
+            <w:r>
+              <w:rPr>
+                <w:rFonts w:eastAsia="Times New Roman" w:cstheme="minorHAnsi"/>
+                <w:color w:val="333333"/>
+              </w:rPr>
+              <w:t>How has access to green space changed over time?</w:t>
+            </w:r>
           </w:p>
         </w:tc>
         <w:tc>
@@ -1120,14 +1322,16 @@
           <w:p>
             <w:pPr>
               <w:rPr>
-                <w:rFonts w:cstheme="minorHAnsi"/>
-              </w:rPr>
-            </w:pPr>
-            <w:r>
-              <w:rPr>
-                <w:rFonts w:cstheme="minorHAnsi"/>
-              </w:rPr>
-              <w:t>Are there differences in access by ethnicity?</w:t>
+                <w:rFonts w:eastAsia="Times New Roman" w:cstheme="minorHAnsi"/>
+                <w:color w:val="333333"/>
+              </w:rPr>
+            </w:pPr>
+            <w:r>
+              <w:rPr>
+                <w:rFonts w:eastAsia="Times New Roman" w:cstheme="minorHAnsi"/>
+                <w:color w:val="333333"/>
+              </w:rPr>
+              <w:t>What is the trend over time in access across all of Scotland?</w:t>
             </w:r>
           </w:p>
         </w:tc>
@@ -1145,33 +1349,7 @@
               <w:rPr>
                 <w:rFonts w:cstheme="minorHAnsi"/>
               </w:rPr>
-              <w:t xml:space="preserve">Ethnicity </w:t>
-            </w:r>
-          </w:p>
-          <w:p>
-            <w:pPr>
-              <w:rPr>
-                <w:rFonts w:cstheme="minorHAnsi"/>
-              </w:rPr>
-            </w:pPr>
-            <w:r>
-              <w:rPr>
-                <w:rFonts w:cstheme="minorHAnsi"/>
-              </w:rPr>
-              <w:t>Distance to green space</w:t>
-            </w:r>
-          </w:p>
-          <w:p>
-            <w:pPr>
-              <w:rPr>
-                <w:rFonts w:cstheme="minorHAnsi"/>
-              </w:rPr>
-            </w:pPr>
-            <w:r>
-              <w:rPr>
-                <w:rFonts w:cstheme="minorHAnsi"/>
-              </w:rPr>
-              <w:t>Percent</w:t>
+              <w:t>Green spaces</w:t>
             </w:r>
           </w:p>
         </w:tc>
@@ -1189,20 +1367,7 @@
               <w:rPr>
                 <w:rFonts w:cstheme="minorHAnsi"/>
               </w:rPr>
-              <w:t>Grouped dataset</w:t>
-            </w:r>
-          </w:p>
-          <w:p>
-            <w:pPr>
-              <w:rPr>
-                <w:rFonts w:cstheme="minorHAnsi"/>
-              </w:rPr>
-            </w:pPr>
-            <w:r>
-              <w:rPr>
-                <w:rFonts w:cstheme="minorHAnsi"/>
-              </w:rPr>
-              <w:t>Grouped bar chart</w:t>
+              <w:t>Line graph showing overall access over time for all Scotland</w:t>
             </w:r>
           </w:p>
         </w:tc>
@@ -1220,7 +1385,7 @@
               <w:rPr>
                 <w:rFonts w:cstheme="minorHAnsi"/>
               </w:rPr>
-              <w:t>There is a noticeable difference in access between white people and people classified as “other” ethnicity. White people have significantly better access to green spaces</w:t>
+              <w:t>This is holding very steady in general and shows that average access across Scotland hasn’t changed very much.</w:t>
             </w:r>
           </w:p>
         </w:tc>
@@ -1238,21 +1403,7 @@
               <w:rPr>
                 <w:rFonts w:cstheme="minorHAnsi"/>
               </w:rPr>
-              <w:t xml:space="preserve">The </w:t>
-            </w:r>
-            <w:proofErr w:type="gramStart"/>
-            <w:r>
-              <w:rPr>
-                <w:rFonts w:cstheme="minorHAnsi"/>
-              </w:rPr>
-              <w:t>two sample</w:t>
-            </w:r>
-            <w:proofErr w:type="gramEnd"/>
-            <w:r>
-              <w:rPr>
-                <w:rFonts w:cstheme="minorHAnsi"/>
-              </w:rPr>
-              <w:t xml:space="preserve"> difference in means test was significant, showing that significantly more white people can access a green space within 5 min walk from their residence when compared with people from “other” ethnicities. </w:t>
+              <w:t>It's probably not very important to include the overall graph</w:t>
             </w:r>
           </w:p>
         </w:tc>
@@ -1279,7 +1430,8 @@
               <w:shd w:val="clear" w:color="auto" w:fill="FFFFFF"/>
               <w:spacing w:before="100" w:beforeAutospacing="1" w:after="100" w:afterAutospacing="1"/>
               <w:rPr>
-                <w:rFonts w:cstheme="minorHAnsi"/>
+                <w:rFonts w:eastAsia="Times New Roman" w:cstheme="minorHAnsi"/>
+                <w:color w:val="333333"/>
               </w:rPr>
             </w:pPr>
           </w:p>
@@ -1291,14 +1443,16 @@
           <w:p>
             <w:pPr>
               <w:rPr>
-                <w:rFonts w:cstheme="minorHAnsi"/>
-              </w:rPr>
-            </w:pPr>
-            <w:r>
-              <w:rPr>
-                <w:rFonts w:cstheme="minorHAnsi"/>
-              </w:rPr>
-              <w:t>Are there any differences by local authority?</w:t>
+                <w:rFonts w:eastAsia="Times New Roman" w:cstheme="minorHAnsi"/>
+                <w:color w:val="333333"/>
+              </w:rPr>
+            </w:pPr>
+            <w:r>
+              <w:rPr>
+                <w:rFonts w:eastAsia="Times New Roman" w:cstheme="minorHAnsi"/>
+                <w:color w:val="333333"/>
+              </w:rPr>
+              <w:t xml:space="preserve">What is the trend over time in access for different demographic groups? </w:t>
             </w:r>
           </w:p>
         </w:tc>
@@ -1312,39 +1466,11 @@
                 <w:rFonts w:cstheme="minorHAnsi"/>
               </w:rPr>
             </w:pPr>
-            <w:proofErr w:type="spellStart"/>
-            <w:r>
-              <w:rPr>
-                <w:rFonts w:cstheme="minorHAnsi"/>
-              </w:rPr>
-              <w:t>Ca_name</w:t>
-            </w:r>
-            <w:proofErr w:type="spellEnd"/>
-          </w:p>
-          <w:p>
-            <w:pPr>
-              <w:rPr>
-                <w:rFonts w:cstheme="minorHAnsi"/>
-              </w:rPr>
-            </w:pPr>
-            <w:r>
-              <w:rPr>
-                <w:rFonts w:cstheme="minorHAnsi"/>
-              </w:rPr>
-              <w:t>Distance to green space</w:t>
-            </w:r>
-          </w:p>
-          <w:p>
-            <w:pPr>
-              <w:rPr>
-                <w:rFonts w:cstheme="minorHAnsi"/>
-              </w:rPr>
-            </w:pPr>
-            <w:r>
-              <w:rPr>
-                <w:rFonts w:cstheme="minorHAnsi"/>
-              </w:rPr>
-              <w:t>Percent</w:t>
+            <w:r>
+              <w:rPr>
+                <w:rFonts w:cstheme="minorHAnsi"/>
+              </w:rPr>
+              <w:t>Green spaces</w:t>
             </w:r>
           </w:p>
         </w:tc>
@@ -1362,20 +1488,7 @@
               <w:rPr>
                 <w:rFonts w:cstheme="minorHAnsi"/>
               </w:rPr>
-              <w:t>Grouped dataset</w:t>
-            </w:r>
-          </w:p>
-          <w:p>
-            <w:pPr>
-              <w:rPr>
-                <w:rFonts w:cstheme="minorHAnsi"/>
-              </w:rPr>
-            </w:pPr>
-            <w:r>
-              <w:rPr>
-                <w:rFonts w:cstheme="minorHAnsi"/>
-              </w:rPr>
-              <w:t>Grouped bar chart</w:t>
+              <w:t>Line graphs showing the mean percentage for different distances to green space over time faceted by demographic grouping variables that were significant in Q1 (SIMD, ethnicity, age, household type)</w:t>
             </w:r>
           </w:p>
         </w:tc>
@@ -1393,21 +1506,33 @@
               <w:rPr>
                 <w:rFonts w:cstheme="minorHAnsi"/>
               </w:rPr>
-              <w:t xml:space="preserve">There are </w:t>
-            </w:r>
-            <w:proofErr w:type="gramStart"/>
-            <w:r>
-              <w:rPr>
-                <w:rFonts w:cstheme="minorHAnsi"/>
-              </w:rPr>
-              <w:t>definitely some</w:t>
-            </w:r>
-            <w:proofErr w:type="gramEnd"/>
-            <w:r>
-              <w:rPr>
-                <w:rFonts w:cstheme="minorHAnsi"/>
-              </w:rPr>
-              <w:t xml:space="preserve"> differences, but too many local authorities to do testing properly. The best approach might be to pick out two Las that are very different and compare them.</w:t>
+              <w:t xml:space="preserve">-Access to green space for the 20% most deprived is improving over time </w:t>
+            </w:r>
+          </w:p>
+          <w:p>
+            <w:pPr>
+              <w:rPr>
+                <w:rFonts w:cstheme="minorHAnsi"/>
+              </w:rPr>
+            </w:pPr>
+            <w:r>
+              <w:rPr>
+                <w:rFonts w:cstheme="minorHAnsi"/>
+              </w:rPr>
+              <w:t>-Access to green space for other ethnic groups is getting worse over time</w:t>
+            </w:r>
+          </w:p>
+          <w:p>
+            <w:pPr>
+              <w:rPr>
+                <w:rFonts w:cstheme="minorHAnsi"/>
+              </w:rPr>
+            </w:pPr>
+            <w:r>
+              <w:rPr>
+                <w:rFonts w:cstheme="minorHAnsi"/>
+              </w:rPr>
+              <w:t>-Access to green space for people 65+ and pensioner households has gotten a bit worse</w:t>
             </w:r>
           </w:p>
         </w:tc>
@@ -1425,7 +1550,7 @@
               <w:rPr>
                 <w:rFonts w:cstheme="minorHAnsi"/>
               </w:rPr>
-              <w:t>East Lothian and West Dunbartonshire are very different</w:t>
+              <w:t>It would be good to include these in the demographics to show whether access is improving or not for people who had significantly less access</w:t>
             </w:r>
           </w:p>
         </w:tc>
@@ -1452,7 +1577,8 @@
               <w:shd w:val="clear" w:color="auto" w:fill="FFFFFF"/>
               <w:spacing w:before="100" w:beforeAutospacing="1" w:after="100" w:afterAutospacing="1"/>
               <w:rPr>
-                <w:rFonts w:cstheme="minorHAnsi"/>
+                <w:rFonts w:eastAsia="Times New Roman" w:cstheme="minorHAnsi"/>
+                <w:color w:val="333333"/>
               </w:rPr>
             </w:pPr>
           </w:p>
@@ -1460,6 +1586,164 @@
         <w:tc>
           <w:tcPr>
             <w:tcW w:w="2255" w:type="dxa"/>
+          </w:tcPr>
+          <w:p>
+            <w:pPr>
+              <w:rPr>
+                <w:rFonts w:eastAsia="Times New Roman" w:cstheme="minorHAnsi"/>
+                <w:color w:val="333333"/>
+              </w:rPr>
+            </w:pPr>
+            <w:r>
+              <w:rPr>
+                <w:rFonts w:eastAsia="Times New Roman" w:cstheme="minorHAnsi"/>
+                <w:color w:val="333333"/>
+              </w:rPr>
+              <w:t>What is the trend over time in access for different geographical areas?</w:t>
+            </w:r>
+          </w:p>
+        </w:tc>
+        <w:tc>
+          <w:tcPr>
+            <w:tcW w:w="2238" w:type="dxa"/>
+          </w:tcPr>
+          <w:p>
+            <w:pPr>
+              <w:rPr>
+                <w:rFonts w:cstheme="minorHAnsi"/>
+              </w:rPr>
+            </w:pPr>
+            <w:r>
+              <w:rPr>
+                <w:rFonts w:cstheme="minorHAnsi"/>
+              </w:rPr>
+              <w:t>Green spaces</w:t>
+            </w:r>
+          </w:p>
+        </w:tc>
+        <w:tc>
+          <w:tcPr>
+            <w:tcW w:w="1907" w:type="dxa"/>
+          </w:tcPr>
+          <w:p>
+            <w:pPr>
+              <w:rPr>
+                <w:rFonts w:cstheme="minorHAnsi"/>
+              </w:rPr>
+            </w:pPr>
+            <w:r>
+              <w:rPr>
+                <w:rFonts w:cstheme="minorHAnsi"/>
+              </w:rPr>
+              <w:t xml:space="preserve">Line graphs showing the mean percentage for different distances to green space over time faceted by </w:t>
+            </w:r>
+            <w:r>
+              <w:rPr>
+                <w:rFonts w:cstheme="minorHAnsi"/>
+              </w:rPr>
+              <w:t>geographic</w:t>
+            </w:r>
+            <w:r>
+              <w:rPr>
+                <w:rFonts w:cstheme="minorHAnsi"/>
+              </w:rPr>
+              <w:t xml:space="preserve"> grouping variables that were significant in Q1 (</w:t>
+            </w:r>
+            <w:r>
+              <w:rPr>
+                <w:rFonts w:cstheme="minorHAnsi"/>
+              </w:rPr>
+              <w:t>urban/rural, LA comparison</w:t>
+            </w:r>
+            <w:r>
+              <w:rPr>
+                <w:rFonts w:cstheme="minorHAnsi"/>
+              </w:rPr>
+              <w:t>)</w:t>
+            </w:r>
+          </w:p>
+        </w:tc>
+        <w:tc>
+          <w:tcPr>
+            <w:tcW w:w="2268" w:type="dxa"/>
+          </w:tcPr>
+          <w:p>
+            <w:pPr>
+              <w:rPr>
+                <w:rFonts w:cstheme="minorHAnsi"/>
+              </w:rPr>
+            </w:pPr>
+            <w:r>
+              <w:rPr>
+                <w:rFonts w:cstheme="minorHAnsi"/>
+              </w:rPr>
+              <w:t>-Rural access is showing an overall downward trend in access to green spaces while urban access has shown very slight improvement.</w:t>
+            </w:r>
+          </w:p>
+          <w:p>
+            <w:pPr>
+              <w:rPr>
+                <w:rFonts w:cstheme="minorHAnsi"/>
+              </w:rPr>
+            </w:pPr>
+          </w:p>
+          <w:p>
+            <w:pPr>
+              <w:rPr>
+                <w:rFonts w:cstheme="minorHAnsi"/>
+              </w:rPr>
+            </w:pPr>
+            <w:r>
+              <w:rPr>
+                <w:rFonts w:cstheme="minorHAnsi"/>
+              </w:rPr>
+              <w:t xml:space="preserve">-West Dunbartonshire access looks quite unstable while access </w:t>
+            </w:r>
+            <w:r>
+              <w:rPr>
+                <w:rFonts w:cstheme="minorHAnsi"/>
+              </w:rPr>
+              <w:lastRenderedPageBreak/>
+              <w:t>in East Lothian hasn’t changed very much</w:t>
+            </w:r>
+          </w:p>
+        </w:tc>
+        <w:tc>
+          <w:tcPr>
+            <w:tcW w:w="2423" w:type="dxa"/>
+          </w:tcPr>
+          <w:p>
+            <w:pPr>
+              <w:rPr>
+                <w:rFonts w:cstheme="minorHAnsi"/>
+              </w:rPr>
+            </w:pPr>
+            <w:r>
+              <w:rPr>
+                <w:rFonts w:cstheme="minorHAnsi"/>
+              </w:rPr>
+              <w:lastRenderedPageBreak/>
+              <w:t>Not sure how important these are, the council comparison is not really that interesting here. It could be good to include the urban-rural graph just for consistency with the demographic groups comparisons</w:t>
+            </w:r>
+          </w:p>
+        </w:tc>
+        <w:tc>
+          <w:tcPr>
+            <w:tcW w:w="2055" w:type="dxa"/>
+          </w:tcPr>
+          <w:p>
+            <w:pPr>
+              <w:rPr>
+                <w:rFonts w:cstheme="minorHAnsi"/>
+              </w:rPr>
+            </w:pPr>
+          </w:p>
+        </w:tc>
+      </w:tr>
+      <w:tr>
+        <w:tc>
+          <w:tcPr>
+            <w:tcW w:w="2242" w:type="dxa"/>
           </w:tcPr>
           <w:p>
             <w:pPr>
@@ -1475,15 +1759,34 @@
                 <w:rFonts w:eastAsia="Times New Roman" w:cstheme="minorHAnsi"/>
                 <w:color w:val="333333"/>
               </w:rPr>
-              <w:t>Are there any differences between rural and urban areas?</w:t>
-            </w:r>
-          </w:p>
-          <w:p>
-            <w:pPr>
-              <w:rPr>
-                <w:rFonts w:cstheme="minorHAnsi"/>
-              </w:rPr>
-            </w:pPr>
+              <w:t xml:space="preserve">How do people in neighbourhoods with good access to green space differ from those who have no good access? </w:t>
+            </w:r>
+          </w:p>
+          <w:p>
+            <w:pPr>
+              <w:rPr>
+                <w:rFonts w:cstheme="minorHAnsi"/>
+              </w:rPr>
+            </w:pPr>
+          </w:p>
+        </w:tc>
+        <w:tc>
+          <w:tcPr>
+            <w:tcW w:w="2255" w:type="dxa"/>
+          </w:tcPr>
+          <w:p>
+            <w:pPr>
+              <w:rPr>
+                <w:rFonts w:cstheme="minorHAnsi"/>
+              </w:rPr>
+            </w:pPr>
+            <w:r>
+              <w:rPr>
+                <w:rFonts w:eastAsia="Times New Roman" w:cstheme="minorHAnsi"/>
+                <w:color w:val="333333"/>
+              </w:rPr>
+              <w:t>Are there differences in how they rate their neighbourhoods?</w:t>
+            </w:r>
           </w:p>
         </w:tc>
         <w:tc>
@@ -1496,39 +1799,11 @@
                 <w:rFonts w:cstheme="minorHAnsi"/>
               </w:rPr>
             </w:pPr>
-            <w:proofErr w:type="spellStart"/>
-            <w:r>
-              <w:rPr>
-                <w:rFonts w:cstheme="minorHAnsi"/>
-              </w:rPr>
-              <w:t>Urban_rural</w:t>
-            </w:r>
-            <w:proofErr w:type="spellEnd"/>
-          </w:p>
-          <w:p>
-            <w:pPr>
-              <w:rPr>
-                <w:rFonts w:cstheme="minorHAnsi"/>
-              </w:rPr>
-            </w:pPr>
-            <w:r>
-              <w:rPr>
-                <w:rFonts w:cstheme="minorHAnsi"/>
-              </w:rPr>
-              <w:t>Distance to green space</w:t>
-            </w:r>
-          </w:p>
-          <w:p>
-            <w:pPr>
-              <w:rPr>
-                <w:rFonts w:cstheme="minorHAnsi"/>
-              </w:rPr>
-            </w:pPr>
-            <w:r>
-              <w:rPr>
-                <w:rFonts w:cstheme="minorHAnsi"/>
-              </w:rPr>
-              <w:t>Percent</w:t>
+            <w:r>
+              <w:rPr>
+                <w:rFonts w:cstheme="minorHAnsi"/>
+              </w:rPr>
+              <w:t>Neighbourhood rating</w:t>
             </w:r>
           </w:p>
         </w:tc>
@@ -1542,25 +1817,6 @@
                 <w:rFonts w:cstheme="minorHAnsi"/>
               </w:rPr>
             </w:pPr>
-            <w:r>
-              <w:rPr>
-                <w:rFonts w:cstheme="minorHAnsi"/>
-              </w:rPr>
-              <w:t>Grouped dataset</w:t>
-            </w:r>
-          </w:p>
-          <w:p>
-            <w:pPr>
-              <w:rPr>
-                <w:rFonts w:cstheme="minorHAnsi"/>
-              </w:rPr>
-            </w:pPr>
-            <w:r>
-              <w:rPr>
-                <w:rFonts w:cstheme="minorHAnsi"/>
-              </w:rPr>
-              <w:t>Grouped bar chart</w:t>
-            </w:r>
           </w:p>
         </w:tc>
         <w:tc>
@@ -1607,6 +1863,18 @@
           </w:tcPr>
           <w:p>
             <w:pPr>
+              <w:rPr>
+                <w:rFonts w:cstheme="minorHAnsi"/>
+              </w:rPr>
+            </w:pPr>
+          </w:p>
+        </w:tc>
+        <w:tc>
+          <w:tcPr>
+            <w:tcW w:w="2255" w:type="dxa"/>
+          </w:tcPr>
+          <w:p>
+            <w:pPr>
               <w:shd w:val="clear" w:color="auto" w:fill="FFFFFF"/>
               <w:spacing w:before="100" w:beforeAutospacing="1" w:after="100" w:afterAutospacing="1"/>
               <w:rPr>
@@ -1619,34 +1887,15 @@
                 <w:rFonts w:eastAsia="Times New Roman" w:cstheme="minorHAnsi"/>
                 <w:color w:val="333333"/>
               </w:rPr>
-              <w:t xml:space="preserve">How do people in neighbourhoods with good access to green space differ from those who have no good access? </w:t>
-            </w:r>
-          </w:p>
-          <w:p>
-            <w:pPr>
-              <w:rPr>
-                <w:rFonts w:cstheme="minorHAnsi"/>
-              </w:rPr>
-            </w:pPr>
-          </w:p>
-        </w:tc>
-        <w:tc>
-          <w:tcPr>
-            <w:tcW w:w="2255" w:type="dxa"/>
-          </w:tcPr>
-          <w:p>
-            <w:pPr>
-              <w:rPr>
-                <w:rFonts w:cstheme="minorHAnsi"/>
-              </w:rPr>
-            </w:pPr>
-            <w:r>
-              <w:rPr>
-                <w:rFonts w:eastAsia="Times New Roman" w:cstheme="minorHAnsi"/>
-                <w:color w:val="333333"/>
-              </w:rPr>
-              <w:t>Are there differences in how they rate their neighbourhoods?</w:t>
-            </w:r>
+              <w:t>Are there differences in how they rate their communities?</w:t>
+            </w:r>
+          </w:p>
+          <w:p>
+            <w:pPr>
+              <w:rPr>
+                <w:rFonts w:cstheme="minorHAnsi"/>
+              </w:rPr>
+            </w:pPr>
           </w:p>
         </w:tc>
         <w:tc>
@@ -1659,109 +1908,12 @@
                 <w:rFonts w:cstheme="minorHAnsi"/>
               </w:rPr>
             </w:pPr>
-          </w:p>
-        </w:tc>
-        <w:tc>
-          <w:tcPr>
-            <w:tcW w:w="1907" w:type="dxa"/>
-          </w:tcPr>
-          <w:p>
-            <w:pPr>
-              <w:rPr>
-                <w:rFonts w:cstheme="minorHAnsi"/>
-              </w:rPr>
-            </w:pPr>
-          </w:p>
-        </w:tc>
-        <w:tc>
-          <w:tcPr>
-            <w:tcW w:w="2268" w:type="dxa"/>
-          </w:tcPr>
-          <w:p>
-            <w:pPr>
-              <w:rPr>
-                <w:rFonts w:cstheme="minorHAnsi"/>
-              </w:rPr>
-            </w:pPr>
-          </w:p>
-        </w:tc>
-        <w:tc>
-          <w:tcPr>
-            <w:tcW w:w="2423" w:type="dxa"/>
-          </w:tcPr>
-          <w:p>
-            <w:pPr>
-              <w:rPr>
-                <w:rFonts w:cstheme="minorHAnsi"/>
-              </w:rPr>
-            </w:pPr>
-          </w:p>
-        </w:tc>
-        <w:tc>
-          <w:tcPr>
-            <w:tcW w:w="2055" w:type="dxa"/>
-          </w:tcPr>
-          <w:p>
-            <w:pPr>
-              <w:rPr>
-                <w:rFonts w:cstheme="minorHAnsi"/>
-              </w:rPr>
-            </w:pPr>
-          </w:p>
-        </w:tc>
-      </w:tr>
-      <w:tr>
-        <w:tc>
-          <w:tcPr>
-            <w:tcW w:w="2242" w:type="dxa"/>
-          </w:tcPr>
-          <w:p>
-            <w:pPr>
-              <w:rPr>
-                <w:rFonts w:cstheme="minorHAnsi"/>
-              </w:rPr>
-            </w:pPr>
-          </w:p>
-        </w:tc>
-        <w:tc>
-          <w:tcPr>
-            <w:tcW w:w="2255" w:type="dxa"/>
-          </w:tcPr>
-          <w:p>
-            <w:pPr>
-              <w:shd w:val="clear" w:color="auto" w:fill="FFFFFF"/>
-              <w:spacing w:before="100" w:beforeAutospacing="1" w:after="100" w:afterAutospacing="1"/>
-              <w:rPr>
-                <w:rFonts w:eastAsia="Times New Roman" w:cstheme="minorHAnsi"/>
-                <w:color w:val="333333"/>
-              </w:rPr>
-            </w:pPr>
-            <w:r>
-              <w:rPr>
-                <w:rFonts w:eastAsia="Times New Roman" w:cstheme="minorHAnsi"/>
-                <w:color w:val="333333"/>
-              </w:rPr>
-              <w:t>Are there differences in how they rate their communities?</w:t>
-            </w:r>
-          </w:p>
-          <w:p>
-            <w:pPr>
-              <w:rPr>
-                <w:rFonts w:cstheme="minorHAnsi"/>
-              </w:rPr>
-            </w:pPr>
-          </w:p>
-        </w:tc>
-        <w:tc>
-          <w:tcPr>
-            <w:tcW w:w="2238" w:type="dxa"/>
-          </w:tcPr>
-          <w:p>
-            <w:pPr>
-              <w:rPr>
-                <w:rFonts w:cstheme="minorHAnsi"/>
-              </w:rPr>
-            </w:pPr>
+            <w:r>
+              <w:rPr>
+                <w:rFonts w:cstheme="minorHAnsi"/>
+              </w:rPr>
+              <w:t>Community belonging</w:t>
+            </w:r>
           </w:p>
         </w:tc>
         <w:tc>
@@ -1929,26 +2081,16 @@
       </w:r>
     </w:p>
     <w:p>
-      <w:proofErr w:type="spellStart"/>
       <w:r>
         <w:t>Neighbourhood_rating</w:t>
       </w:r>
-      <w:proofErr w:type="spellEnd"/>
     </w:p>
     <w:p>
       <w:r>
         <w:t xml:space="preserve">This dataset focuses on the neighbourhood rating and allows you to </w:t>
       </w:r>
       <w:r>
-        <w:t xml:space="preserve">breakdown these ratings in different ways. We can look at the data over time (years), geographically (LA, urban/rural classifier), and broken down by participant characteristics (SIMD, sex, type of household, type of tenure). We can also see this rating in relation to the walking distance to a green space (this relates to another dataset – </w:t>
-      </w:r>
-      <w:proofErr w:type="spellStart"/>
-      <w:r>
-        <w:t>green_space</w:t>
-      </w:r>
-      <w:proofErr w:type="spellEnd"/>
-      <w:r>
-        <w:t>)</w:t>
+        <w:t>breakdown these ratings in different ways. We can look at the data over time (years), geographically (LA, urban/rural classifier), and broken down by participant characteristics (SIMD, sex, type of household, type of tenure). We can also see this rating in relation to the walking distance to a green space (this relates to another dataset – green_space)</w:t>
       </w:r>
       <w:r>
         <w:t xml:space="preserve">. </w:t>
@@ -1986,7 +2128,6 @@
           </w:tcPr>
           <w:p>
             <w:r>
-              <w:lastRenderedPageBreak/>
               <w:t>Variable</w:t>
             </w:r>
           </w:p>
@@ -2028,11 +2169,10 @@
             <w:tcW w:w="4017" w:type="dxa"/>
           </w:tcPr>
           <w:p>
-            <w:proofErr w:type="spellStart"/>
-            <w:r>
+            <w:r>
+              <w:lastRenderedPageBreak/>
               <w:t>Feature_code</w:t>
             </w:r>
-            <w:proofErr w:type="spellEnd"/>
           </w:p>
         </w:tc>
         <w:tc>
@@ -2076,11 +2216,9 @@
             <w:tcW w:w="4017" w:type="dxa"/>
           </w:tcPr>
           <w:p>
-            <w:proofErr w:type="spellStart"/>
             <w:r>
               <w:t>Date_code</w:t>
             </w:r>
-            <w:proofErr w:type="spellEnd"/>
           </w:p>
         </w:tc>
         <w:tc>
@@ -2183,15 +2321,7 @@
           </w:tcPr>
           <w:p>
             <w:r>
-              <w:t xml:space="preserve">We can look at how wide the confidence intervals are by plotting all three lines. We have quite a lot of data, so I would not expect them to be super wide since our sample is </w:t>
-            </w:r>
-            <w:proofErr w:type="gramStart"/>
-            <w:r>
-              <w:t>pretty big</w:t>
-            </w:r>
-            <w:proofErr w:type="gramEnd"/>
-            <w:r>
-              <w:t xml:space="preserve">. </w:t>
+              <w:t xml:space="preserve">We can look at how wide the confidence intervals are by plotting all three lines. We have quite a lot of data, so I would not expect them to be super wide since our sample is pretty big. </w:t>
             </w:r>
           </w:p>
         </w:tc>
@@ -2274,11 +2404,9 @@
             <w:tcW w:w="4017" w:type="dxa"/>
           </w:tcPr>
           <w:p>
-            <w:proofErr w:type="spellStart"/>
             <w:r>
               <w:t>Neighbourhood_rating</w:t>
             </w:r>
-            <w:proofErr w:type="spellEnd"/>
           </w:p>
         </w:tc>
         <w:tc>
@@ -2286,13 +2414,8 @@
             <w:tcW w:w="3074" w:type="dxa"/>
           </w:tcPr>
           <w:p>
-            <w:proofErr w:type="gramStart"/>
-            <w:r>
-              <w:t>4 point</w:t>
-            </w:r>
-            <w:proofErr w:type="gramEnd"/>
-            <w:r>
-              <w:t xml:space="preserve"> </w:t>
+            <w:r>
+              <w:t xml:space="preserve">4 point </w:t>
             </w:r>
             <w:r>
               <w:t>qualitative scale for participants to rate their neighbourhood</w:t>
@@ -2478,11 +2601,9 @@
             <w:tcW w:w="4017" w:type="dxa"/>
           </w:tcPr>
           <w:p>
-            <w:proofErr w:type="spellStart"/>
             <w:r>
               <w:t>Urban_rural_classification</w:t>
             </w:r>
-            <w:proofErr w:type="spellEnd"/>
           </w:p>
         </w:tc>
         <w:tc>
@@ -2557,11 +2678,9 @@
             <w:tcW w:w="4017" w:type="dxa"/>
           </w:tcPr>
           <w:p>
-            <w:proofErr w:type="spellStart"/>
             <w:r>
               <w:t>Simd_quintiles</w:t>
             </w:r>
-            <w:proofErr w:type="spellEnd"/>
           </w:p>
         </w:tc>
         <w:tc>
@@ -2573,11 +2692,7 @@
               <w:t>Scottish index of multiple deprivation. Note that this is n</w:t>
             </w:r>
             <w:r>
-              <w:t xml:space="preserve">ot an actual quintile </w:t>
-            </w:r>
-            <w:r>
-              <w:lastRenderedPageBreak/>
-              <w:t>breakdown, there are only 3 distinct values</w:t>
+              <w:t>ot an actual quintile breakdown, there are only 3 distinct values</w:t>
             </w:r>
           </w:p>
         </w:tc>
@@ -2594,7 +2709,6 @@
               </w:numPr>
             </w:pPr>
             <w:r>
-              <w:lastRenderedPageBreak/>
               <w:t xml:space="preserve">20% most deprived (SIMD 1), </w:t>
             </w:r>
           </w:p>
@@ -2644,11 +2758,10 @@
             <w:tcW w:w="4017" w:type="dxa"/>
           </w:tcPr>
           <w:p>
-            <w:proofErr w:type="spellStart"/>
-            <w:r>
+            <w:r>
+              <w:lastRenderedPageBreak/>
               <w:t>Type_of_tenure</w:t>
             </w:r>
-            <w:proofErr w:type="spellEnd"/>
           </w:p>
         </w:tc>
         <w:tc>
@@ -2762,11 +2875,9 @@
             <w:tcW w:w="4017" w:type="dxa"/>
           </w:tcPr>
           <w:p>
-            <w:proofErr w:type="spellStart"/>
             <w:r>
               <w:t>Household_type</w:t>
             </w:r>
-            <w:proofErr w:type="spellEnd"/>
           </w:p>
         </w:tc>
         <w:tc>
@@ -2930,11 +3041,9 @@
             <w:tcW w:w="4017" w:type="dxa"/>
           </w:tcPr>
           <w:p>
-            <w:proofErr w:type="spellStart"/>
             <w:r>
               <w:t>Walking_distance_to_nearest_greenspace</w:t>
             </w:r>
-            <w:proofErr w:type="spellEnd"/>
           </w:p>
         </w:tc>
         <w:tc>
@@ -3025,15 +3134,7 @@
         <w:t>community belonging rating</w:t>
       </w:r>
       <w:r>
-        <w:t xml:space="preserve"> and allows you to breakdown these ratings in different ways. We can look at the data over time (years), geographically (LA, urban/rural classifier), and broken down by participant characteristics (SIMD, sex, type of household, type of tenure). We can also see this rating in relation to the walking distance to a green space (this relates to another dataset – </w:t>
-      </w:r>
-      <w:proofErr w:type="spellStart"/>
-      <w:r>
-        <w:t>green_space</w:t>
-      </w:r>
-      <w:proofErr w:type="spellEnd"/>
-      <w:r>
-        <w:t>)</w:t>
+        <w:t xml:space="preserve"> and allows you to breakdown these ratings in different ways. We can look at the data over time (years), geographically (LA, urban/rural classifier), and broken down by participant characteristics (SIMD, sex, type of household, type of tenure). We can also see this rating in relation to the walking distance to a green space (this relates to another dataset – green_space)</w:t>
       </w:r>
       <w:r>
         <w:t>. This implies that they expect some relationship between community belonging and walking distance to a green space.</w:t>
@@ -3104,11 +3205,9 @@
             <w:tcW w:w="4017" w:type="dxa"/>
           </w:tcPr>
           <w:p>
-            <w:proofErr w:type="spellStart"/>
             <w:r>
               <w:t>Feature_code</w:t>
             </w:r>
-            <w:proofErr w:type="spellEnd"/>
           </w:p>
         </w:tc>
         <w:tc>
@@ -3145,11 +3244,9 @@
             <w:tcW w:w="4017" w:type="dxa"/>
           </w:tcPr>
           <w:p>
-            <w:proofErr w:type="spellStart"/>
             <w:r>
               <w:t>Date_code</w:t>
             </w:r>
-            <w:proofErr w:type="spellEnd"/>
           </w:p>
         </w:tc>
         <w:tc>
@@ -3186,58 +3283,58 @@
           </w:tcPr>
           <w:p>
             <w:r>
+              <w:t>Measurement</w:t>
+            </w:r>
+          </w:p>
+        </w:tc>
+        <w:tc>
+          <w:tcPr>
+            <w:tcW w:w="3074" w:type="dxa"/>
+          </w:tcPr>
+          <w:p>
+            <w:r>
+              <w:t>Type of measurement</w:t>
+            </w:r>
+          </w:p>
+        </w:tc>
+        <w:tc>
+          <w:tcPr>
+            <w:tcW w:w="3940" w:type="dxa"/>
+          </w:tcPr>
+          <w:p>
+            <w:pPr>
+              <w:pStyle w:val="ListParagraph"/>
+              <w:numPr>
+                <w:ilvl w:val="0"/>
+                <w:numId w:val="6"/>
+              </w:numPr>
+            </w:pPr>
+            <w:r>
+              <w:t xml:space="preserve">percent, </w:t>
+            </w:r>
+          </w:p>
+          <w:p>
+            <w:pPr>
+              <w:pStyle w:val="ListParagraph"/>
+              <w:numPr>
+                <w:ilvl w:val="0"/>
+                <w:numId w:val="6"/>
+              </w:numPr>
+            </w:pPr>
+            <w:r>
+              <w:t xml:space="preserve">upper 95% confidence interval </w:t>
+            </w:r>
+          </w:p>
+          <w:p>
+            <w:pPr>
+              <w:pStyle w:val="ListParagraph"/>
+              <w:numPr>
+                <w:ilvl w:val="0"/>
+                <w:numId w:val="6"/>
+              </w:numPr>
+            </w:pPr>
+            <w:r>
               <w:lastRenderedPageBreak/>
-              <w:t>Measurement</w:t>
-            </w:r>
-          </w:p>
-        </w:tc>
-        <w:tc>
-          <w:tcPr>
-            <w:tcW w:w="3074" w:type="dxa"/>
-          </w:tcPr>
-          <w:p>
-            <w:r>
-              <w:t>Type of measurement</w:t>
-            </w:r>
-          </w:p>
-        </w:tc>
-        <w:tc>
-          <w:tcPr>
-            <w:tcW w:w="3940" w:type="dxa"/>
-          </w:tcPr>
-          <w:p>
-            <w:pPr>
-              <w:pStyle w:val="ListParagraph"/>
-              <w:numPr>
-                <w:ilvl w:val="0"/>
-                <w:numId w:val="6"/>
-              </w:numPr>
-            </w:pPr>
-            <w:r>
-              <w:t xml:space="preserve">percent, </w:t>
-            </w:r>
-          </w:p>
-          <w:p>
-            <w:pPr>
-              <w:pStyle w:val="ListParagraph"/>
-              <w:numPr>
-                <w:ilvl w:val="0"/>
-                <w:numId w:val="6"/>
-              </w:numPr>
-            </w:pPr>
-            <w:r>
-              <w:t xml:space="preserve">upper 95% confidence interval </w:t>
-            </w:r>
-          </w:p>
-          <w:p>
-            <w:pPr>
-              <w:pStyle w:val="ListParagraph"/>
-              <w:numPr>
-                <w:ilvl w:val="0"/>
-                <w:numId w:val="6"/>
-              </w:numPr>
-            </w:pPr>
-            <w:r>
               <w:t>lower 95% confidence interval</w:t>
             </w:r>
           </w:p>
@@ -3332,11 +3429,9 @@
             <w:tcW w:w="4017" w:type="dxa"/>
           </w:tcPr>
           <w:p>
-            <w:proofErr w:type="spellStart"/>
             <w:r>
               <w:t>Community_belonging</w:t>
             </w:r>
-            <w:proofErr w:type="spellEnd"/>
           </w:p>
         </w:tc>
         <w:tc>
@@ -3344,13 +3439,8 @@
             <w:tcW w:w="3074" w:type="dxa"/>
           </w:tcPr>
           <w:p>
-            <w:proofErr w:type="gramStart"/>
-            <w:r>
-              <w:t>4 point</w:t>
-            </w:r>
-            <w:proofErr w:type="gramEnd"/>
-            <w:r>
-              <w:t xml:space="preserve"> qualitative scale for participants to rate their </w:t>
+            <w:r>
+              <w:t xml:space="preserve">4 point qualitative scale for participants to rate their </w:t>
             </w:r>
             <w:r>
               <w:t>sense of belonging in their neighbourhood (*defined as the street they live on an the streets nearby (urban) and the local area (rural))</w:t>
@@ -3455,15 +3545,7 @@
           </w:tcPr>
           <w:p>
             <w:r>
-              <w:t xml:space="preserve">Technically the participant’s gender since the </w:t>
-            </w:r>
-            <w:proofErr w:type="gramStart"/>
-            <w:r>
-              <w:t>survey  says</w:t>
-            </w:r>
-            <w:proofErr w:type="gramEnd"/>
-            <w:r>
-              <w:t xml:space="preserve"> that participants can define themselves in another way than male/female, but this info was not recorded in the dataset, so closer to biological sex.</w:t>
+              <w:t>Technically the participant’s gender since the survey  says that participants can define themselves in another way than male/female, but this info was not recorded in the dataset, so closer to biological sex.</w:t>
             </w:r>
           </w:p>
         </w:tc>
@@ -3534,11 +3616,9 @@
             <w:tcW w:w="4017" w:type="dxa"/>
           </w:tcPr>
           <w:p>
-            <w:proofErr w:type="spellStart"/>
             <w:r>
               <w:t>Urban_rural_classification</w:t>
             </w:r>
-            <w:proofErr w:type="spellEnd"/>
           </w:p>
         </w:tc>
         <w:tc>
@@ -3613,11 +3693,9 @@
             <w:tcW w:w="4017" w:type="dxa"/>
           </w:tcPr>
           <w:p>
-            <w:proofErr w:type="spellStart"/>
             <w:r>
               <w:t>Simd_quintiles</w:t>
             </w:r>
-            <w:proofErr w:type="spellEnd"/>
           </w:p>
         </w:tc>
         <w:tc>
@@ -3692,11 +3770,9 @@
             <w:tcW w:w="4017" w:type="dxa"/>
           </w:tcPr>
           <w:p>
-            <w:proofErr w:type="spellStart"/>
             <w:r>
               <w:t>Type_of_tenure</w:t>
             </w:r>
-            <w:proofErr w:type="spellEnd"/>
           </w:p>
         </w:tc>
         <w:tc>
@@ -3782,7 +3858,6 @@
               </w:numPr>
             </w:pPr>
             <w:r>
-              <w:lastRenderedPageBreak/>
               <w:t>other</w:t>
             </w:r>
           </w:p>
@@ -3808,11 +3883,10 @@
             <w:tcW w:w="4017" w:type="dxa"/>
           </w:tcPr>
           <w:p>
-            <w:proofErr w:type="spellStart"/>
-            <w:r>
+            <w:r>
+              <w:lastRenderedPageBreak/>
               <w:t>Household_type</w:t>
             </w:r>
-            <w:proofErr w:type="spellEnd"/>
           </w:p>
         </w:tc>
         <w:tc>
@@ -3976,11 +4050,9 @@
             <w:tcW w:w="4017" w:type="dxa"/>
           </w:tcPr>
           <w:p>
-            <w:proofErr w:type="spellStart"/>
             <w:r>
               <w:t>Walking_distance_to_nearest_greenspace</w:t>
             </w:r>
-            <w:proofErr w:type="spellEnd"/>
           </w:p>
         </w:tc>
         <w:tc>
@@ -4093,15 +4165,7 @@
         <w:t xml:space="preserve">distance to a green space, but unlike the other datasets, this contains all the options for distance to a green space (the others only have a binary split between participants that reported a </w:t>
       </w:r>
       <w:r>
-        <w:t xml:space="preserve">green space within a </w:t>
-      </w:r>
-      <w:proofErr w:type="gramStart"/>
-      <w:r>
-        <w:t>10 minute</w:t>
-      </w:r>
-      <w:proofErr w:type="gramEnd"/>
-      <w:r>
-        <w:t xml:space="preserve"> walk and those that said it took longer). It also</w:t>
+        <w:t>green space within a 10 minute walk and those that said it took longer). It also</w:t>
       </w:r>
       <w:r>
         <w:t xml:space="preserve"> allows you to breakdown these ratings in different ways. We can look at the data over time (years), geographically (LA, urban/rural classifier), and broken down by participant characteristics (SIMD,</w:t>
@@ -4170,11 +4234,9 @@
             <w:tcW w:w="4117" w:type="dxa"/>
           </w:tcPr>
           <w:p>
-            <w:proofErr w:type="spellStart"/>
             <w:r>
               <w:t>Feature_code</w:t>
             </w:r>
-            <w:proofErr w:type="spellEnd"/>
           </w:p>
         </w:tc>
         <w:tc>
@@ -4205,11 +4267,9 @@
             <w:tcW w:w="4117" w:type="dxa"/>
           </w:tcPr>
           <w:p>
-            <w:proofErr w:type="spellStart"/>
             <w:r>
               <w:t>Date_code</w:t>
             </w:r>
-            <w:proofErr w:type="spellEnd"/>
           </w:p>
         </w:tc>
         <w:tc>
@@ -4332,7 +4392,6 @@
           </w:tcPr>
           <w:p>
             <w:r>
-              <w:lastRenderedPageBreak/>
               <w:t>Value</w:t>
             </w:r>
           </w:p>
@@ -4363,11 +4422,10 @@
             <w:tcW w:w="4117" w:type="dxa"/>
           </w:tcPr>
           <w:p>
-            <w:proofErr w:type="spellStart"/>
-            <w:r>
+            <w:r>
+              <w:lastRenderedPageBreak/>
               <w:t>Distance_to_nearest_green_or_blue_space</w:t>
             </w:r>
-            <w:proofErr w:type="spellEnd"/>
           </w:p>
         </w:tc>
         <w:tc>
@@ -4396,15 +4454,7 @@
               </w:numPr>
             </w:pPr>
             <w:r>
-              <w:t xml:space="preserve">A </w:t>
-            </w:r>
-            <w:proofErr w:type="gramStart"/>
-            <w:r>
-              <w:t>5 minute</w:t>
-            </w:r>
-            <w:proofErr w:type="gramEnd"/>
-            <w:r>
-              <w:t xml:space="preserve"> walk or less</w:t>
+              <w:t>A 5 minute walk or less</w:t>
             </w:r>
           </w:p>
           <w:p>
@@ -4416,15 +4466,7 @@
               </w:numPr>
             </w:pPr>
             <w:r>
-              <w:t xml:space="preserve">Within a </w:t>
-            </w:r>
-            <w:proofErr w:type="gramStart"/>
-            <w:r>
-              <w:t>6-10 minute</w:t>
-            </w:r>
-            <w:proofErr w:type="gramEnd"/>
-            <w:r>
-              <w:t xml:space="preserve"> walk</w:t>
+              <w:t>Within a 6-10 minute walk</w:t>
             </w:r>
           </w:p>
           <w:p>
@@ -4436,15 +4478,7 @@
               </w:numPr>
             </w:pPr>
             <w:r>
-              <w:t xml:space="preserve">An </w:t>
-            </w:r>
-            <w:proofErr w:type="gramStart"/>
-            <w:r>
-              <w:t>11 minute</w:t>
-            </w:r>
-            <w:proofErr w:type="gramEnd"/>
-            <w:r>
-              <w:t xml:space="preserve"> walk or more</w:t>
+              <w:t>An 11 minute walk or more</w:t>
             </w:r>
           </w:p>
           <w:p>
@@ -4553,15 +4587,7 @@
           </w:tcPr>
           <w:p>
             <w:r>
-              <w:t xml:space="preserve">Technically the participant’s gender since the </w:t>
-            </w:r>
-            <w:proofErr w:type="gramStart"/>
-            <w:r>
-              <w:t>survey  says</w:t>
-            </w:r>
-            <w:proofErr w:type="gramEnd"/>
-            <w:r>
-              <w:t xml:space="preserve"> that participants can define themselves in another way than male/female, but this info was not recorded in the dataset, so closer to biological sex.</w:t>
+              <w:t>Technically the participant’s gender since the survey  says that participants can define themselves in another way than male/female, but this info was not recorded in the dataset, so closer to biological sex.</w:t>
             </w:r>
           </w:p>
         </w:tc>
@@ -4618,11 +4644,9 @@
             <w:tcW w:w="4117" w:type="dxa"/>
           </w:tcPr>
           <w:p>
-            <w:proofErr w:type="spellStart"/>
             <w:r>
               <w:t>Urban_rural_classification</w:t>
             </w:r>
-            <w:proofErr w:type="spellEnd"/>
           </w:p>
         </w:tc>
         <w:tc>
@@ -4683,11 +4707,9 @@
             <w:tcW w:w="4117" w:type="dxa"/>
           </w:tcPr>
           <w:p>
-            <w:proofErr w:type="spellStart"/>
             <w:r>
               <w:t>Simd_quintiles</w:t>
             </w:r>
-            <w:proofErr w:type="spellEnd"/>
           </w:p>
         </w:tc>
         <w:tc>
@@ -4748,11 +4770,9 @@
             <w:tcW w:w="4117" w:type="dxa"/>
           </w:tcPr>
           <w:p>
-            <w:proofErr w:type="spellStart"/>
             <w:r>
               <w:t>Type_of_tenure</w:t>
             </w:r>
-            <w:proofErr w:type="spellEnd"/>
           </w:p>
         </w:tc>
         <w:tc>
@@ -4849,11 +4869,9 @@
             <w:tcW w:w="4117" w:type="dxa"/>
           </w:tcPr>
           <w:p>
-            <w:proofErr w:type="spellStart"/>
             <w:r>
               <w:t>Household_type</w:t>
             </w:r>
-            <w:proofErr w:type="spellEnd"/>
           </w:p>
         </w:tc>
         <w:tc>
@@ -5264,6 +5282,119 @@
     </w:lvl>
   </w:abstractNum>
   <w:abstractNum w:abstractNumId="2" w15:restartNumberingAfterBreak="0">
+    <w:nsid w:val="24FA4210"/>
+    <w:multiLevelType w:val="hybridMultilevel"/>
+    <w:tmpl w:val="10329B38"/>
+    <w:lvl w:ilvl="0" w:tplc="37A07D14">
+      <w:start w:val="1"/>
+      <w:numFmt w:val="bullet"/>
+      <w:lvlText w:val="-"/>
+      <w:lvlJc w:val="left"/>
+      <w:pPr>
+        <w:ind w:left="720" w:hanging="360"/>
+      </w:pPr>
+      <w:rPr>
+        <w:rFonts w:ascii="Calibri" w:eastAsiaTheme="minorEastAsia" w:hAnsi="Calibri" w:cs="Calibri" w:hint="default"/>
+      </w:rPr>
+    </w:lvl>
+    <w:lvl w:ilvl="1" w:tplc="08090003" w:tentative="1">
+      <w:start w:val="1"/>
+      <w:numFmt w:val="bullet"/>
+      <w:lvlText w:val="o"/>
+      <w:lvlJc w:val="left"/>
+      <w:pPr>
+        <w:ind w:left="1440" w:hanging="360"/>
+      </w:pPr>
+      <w:rPr>
+        <w:rFonts w:ascii="Courier New" w:hAnsi="Courier New" w:cs="Courier New" w:hint="default"/>
+      </w:rPr>
+    </w:lvl>
+    <w:lvl w:ilvl="2" w:tplc="08090005" w:tentative="1">
+      <w:start w:val="1"/>
+      <w:numFmt w:val="bullet"/>
+      <w:lvlText w:val=""/>
+      <w:lvlJc w:val="left"/>
+      <w:pPr>
+        <w:ind w:left="2160" w:hanging="360"/>
+      </w:pPr>
+      <w:rPr>
+        <w:rFonts w:ascii="Wingdings" w:hAnsi="Wingdings" w:hint="default"/>
+      </w:rPr>
+    </w:lvl>
+    <w:lvl w:ilvl="3" w:tplc="08090001" w:tentative="1">
+      <w:start w:val="1"/>
+      <w:numFmt w:val="bullet"/>
+      <w:lvlText w:val=""/>
+      <w:lvlJc w:val="left"/>
+      <w:pPr>
+        <w:ind w:left="2880" w:hanging="360"/>
+      </w:pPr>
+      <w:rPr>
+        <w:rFonts w:ascii="Symbol" w:hAnsi="Symbol" w:hint="default"/>
+      </w:rPr>
+    </w:lvl>
+    <w:lvl w:ilvl="4" w:tplc="08090003" w:tentative="1">
+      <w:start w:val="1"/>
+      <w:numFmt w:val="bullet"/>
+      <w:lvlText w:val="o"/>
+      <w:lvlJc w:val="left"/>
+      <w:pPr>
+        <w:ind w:left="3600" w:hanging="360"/>
+      </w:pPr>
+      <w:rPr>
+        <w:rFonts w:ascii="Courier New" w:hAnsi="Courier New" w:cs="Courier New" w:hint="default"/>
+      </w:rPr>
+    </w:lvl>
+    <w:lvl w:ilvl="5" w:tplc="08090005" w:tentative="1">
+      <w:start w:val="1"/>
+      <w:numFmt w:val="bullet"/>
+      <w:lvlText w:val=""/>
+      <w:lvlJc w:val="left"/>
+      <w:pPr>
+        <w:ind w:left="4320" w:hanging="360"/>
+      </w:pPr>
+      <w:rPr>
+        <w:rFonts w:ascii="Wingdings" w:hAnsi="Wingdings" w:hint="default"/>
+      </w:rPr>
+    </w:lvl>
+    <w:lvl w:ilvl="6" w:tplc="08090001" w:tentative="1">
+      <w:start w:val="1"/>
+      <w:numFmt w:val="bullet"/>
+      <w:lvlText w:val=""/>
+      <w:lvlJc w:val="left"/>
+      <w:pPr>
+        <w:ind w:left="5040" w:hanging="360"/>
+      </w:pPr>
+      <w:rPr>
+        <w:rFonts w:ascii="Symbol" w:hAnsi="Symbol" w:hint="default"/>
+      </w:rPr>
+    </w:lvl>
+    <w:lvl w:ilvl="7" w:tplc="08090003" w:tentative="1">
+      <w:start w:val="1"/>
+      <w:numFmt w:val="bullet"/>
+      <w:lvlText w:val="o"/>
+      <w:lvlJc w:val="left"/>
+      <w:pPr>
+        <w:ind w:left="5760" w:hanging="360"/>
+      </w:pPr>
+      <w:rPr>
+        <w:rFonts w:ascii="Courier New" w:hAnsi="Courier New" w:cs="Courier New" w:hint="default"/>
+      </w:rPr>
+    </w:lvl>
+    <w:lvl w:ilvl="8" w:tplc="08090005" w:tentative="1">
+      <w:start w:val="1"/>
+      <w:numFmt w:val="bullet"/>
+      <w:lvlText w:val=""/>
+      <w:lvlJc w:val="left"/>
+      <w:pPr>
+        <w:ind w:left="6480" w:hanging="360"/>
+      </w:pPr>
+      <w:rPr>
+        <w:rFonts w:ascii="Wingdings" w:hAnsi="Wingdings" w:hint="default"/>
+      </w:rPr>
+    </w:lvl>
+  </w:abstractNum>
+  <w:abstractNum w:abstractNumId="3" w15:restartNumberingAfterBreak="0">
     <w:nsid w:val="25B2479B"/>
     <w:multiLevelType w:val="hybridMultilevel"/>
     <w:tmpl w:val="89AE3C86"/>
@@ -5376,7 +5507,7 @@
       </w:rPr>
     </w:lvl>
   </w:abstractNum>
-  <w:abstractNum w:abstractNumId="3" w15:restartNumberingAfterBreak="0">
+  <w:abstractNum w:abstractNumId="4" w15:restartNumberingAfterBreak="0">
     <w:nsid w:val="2CB01E14"/>
     <w:multiLevelType w:val="hybridMultilevel"/>
     <w:tmpl w:val="2F22B098"/>
@@ -5489,7 +5620,7 @@
       </w:rPr>
     </w:lvl>
   </w:abstractNum>
-  <w:abstractNum w:abstractNumId="4" w15:restartNumberingAfterBreak="0">
+  <w:abstractNum w:abstractNumId="5" w15:restartNumberingAfterBreak="0">
     <w:nsid w:val="3AA21EE4"/>
     <w:multiLevelType w:val="multilevel"/>
     <w:tmpl w:val="8D3809AA"/>
@@ -5638,7 +5769,7 @@
       </w:rPr>
     </w:lvl>
   </w:abstractNum>
-  <w:abstractNum w:abstractNumId="5" w15:restartNumberingAfterBreak="0">
+  <w:abstractNum w:abstractNumId="6" w15:restartNumberingAfterBreak="0">
     <w:nsid w:val="3DED6774"/>
     <w:multiLevelType w:val="hybridMultilevel"/>
     <w:tmpl w:val="42A64D14"/>
@@ -5751,7 +5882,7 @@
       </w:rPr>
     </w:lvl>
   </w:abstractNum>
-  <w:abstractNum w:abstractNumId="6" w15:restartNumberingAfterBreak="0">
+  <w:abstractNum w:abstractNumId="7" w15:restartNumberingAfterBreak="0">
     <w:nsid w:val="4FA6558F"/>
     <w:multiLevelType w:val="multilevel"/>
     <w:tmpl w:val="25BACE6C"/>
@@ -5900,7 +6031,7 @@
       </w:rPr>
     </w:lvl>
   </w:abstractNum>
-  <w:abstractNum w:abstractNumId="7" w15:restartNumberingAfterBreak="0">
+  <w:abstractNum w:abstractNumId="8" w15:restartNumberingAfterBreak="0">
     <w:nsid w:val="53523C14"/>
     <w:multiLevelType w:val="multilevel"/>
     <w:tmpl w:val="38101AA8"/>
@@ -6049,7 +6180,7 @@
       </w:rPr>
     </w:lvl>
   </w:abstractNum>
-  <w:abstractNum w:abstractNumId="8" w15:restartNumberingAfterBreak="0">
+  <w:abstractNum w:abstractNumId="9" w15:restartNumberingAfterBreak="0">
     <w:nsid w:val="64F142B2"/>
     <w:multiLevelType w:val="multilevel"/>
     <w:tmpl w:val="F7307CBA"/>
@@ -6198,7 +6329,7 @@
       </w:rPr>
     </w:lvl>
   </w:abstractNum>
-  <w:abstractNum w:abstractNumId="9" w15:restartNumberingAfterBreak="0">
+  <w:abstractNum w:abstractNumId="10" w15:restartNumberingAfterBreak="0">
     <w:nsid w:val="70C169E6"/>
     <w:multiLevelType w:val="multilevel"/>
     <w:tmpl w:val="E3ACCB18"/>
@@ -6348,34 +6479,37 @@
     </w:lvl>
   </w:abstractNum>
   <w:num w:numId="1" w16cid:durableId="31540079">
-    <w:abstractNumId w:val="4"/>
+    <w:abstractNumId w:val="5"/>
   </w:num>
   <w:num w:numId="2" w16cid:durableId="1074358003">
-    <w:abstractNumId w:val="9"/>
+    <w:abstractNumId w:val="10"/>
   </w:num>
   <w:num w:numId="3" w16cid:durableId="1536624955">
     <w:abstractNumId w:val="1"/>
   </w:num>
   <w:num w:numId="4" w16cid:durableId="1900558451">
-    <w:abstractNumId w:val="7"/>
+    <w:abstractNumId w:val="8"/>
   </w:num>
   <w:num w:numId="5" w16cid:durableId="106698038">
-    <w:abstractNumId w:val="6"/>
+    <w:abstractNumId w:val="7"/>
   </w:num>
   <w:num w:numId="6" w16cid:durableId="1831631376">
     <w:abstractNumId w:val="0"/>
   </w:num>
   <w:num w:numId="7" w16cid:durableId="1073813829">
+    <w:abstractNumId w:val="4"/>
+  </w:num>
+  <w:num w:numId="8" w16cid:durableId="1993825707">
     <w:abstractNumId w:val="3"/>
   </w:num>
-  <w:num w:numId="8" w16cid:durableId="1993825707">
-    <w:abstractNumId w:val="2"/>
-  </w:num>
   <w:num w:numId="9" w16cid:durableId="1549880790">
-    <w:abstractNumId w:val="8"/>
+    <w:abstractNumId w:val="9"/>
   </w:num>
   <w:num w:numId="10" w16cid:durableId="120660021">
-    <w:abstractNumId w:val="5"/>
+    <w:abstractNumId w:val="6"/>
+  </w:num>
+  <w:num w:numId="11" w16cid:durableId="535316681">
+    <w:abstractNumId w:val="2"/>
   </w:num>
 </w:numbering>
 </file>

</xml_diff>

<commit_message>
Update project notes and presentation
</commit_message>
<xml_diff>
--- a/final_project_question_breakdown.docx
+++ b/final_project_question_breakdown.docx
@@ -193,7 +193,23 @@
                 <w:rFonts w:eastAsia="Times New Roman" w:cstheme="minorHAnsi"/>
                 <w:color w:val="333333"/>
               </w:rPr>
-              <w:t>Who has more or less access? (demographics/ individual characteristics)</w:t>
+              <w:t xml:space="preserve">Who has </w:t>
+            </w:r>
+            <w:proofErr w:type="gramStart"/>
+            <w:r>
+              <w:rPr>
+                <w:rFonts w:eastAsia="Times New Roman" w:cstheme="minorHAnsi"/>
+                <w:color w:val="333333"/>
+              </w:rPr>
+              <w:t>more or less access</w:t>
+            </w:r>
+            <w:proofErr w:type="gramEnd"/>
+            <w:r>
+              <w:rPr>
+                <w:rFonts w:eastAsia="Times New Roman" w:cstheme="minorHAnsi"/>
+                <w:color w:val="333333"/>
+              </w:rPr>
+              <w:t>? (demographics/ individual characteristics)</w:t>
             </w:r>
           </w:p>
           <w:p>
@@ -216,7 +232,23 @@
                 <w:rFonts w:eastAsia="Times New Roman" w:cstheme="minorHAnsi"/>
                 <w:color w:val="333333"/>
               </w:rPr>
-              <w:t>Which parts of the country have more or less access? (geographical)</w:t>
+              <w:t xml:space="preserve">Which parts of the country have </w:t>
+            </w:r>
+            <w:proofErr w:type="gramStart"/>
+            <w:r>
+              <w:rPr>
+                <w:rFonts w:eastAsia="Times New Roman" w:cstheme="minorHAnsi"/>
+                <w:color w:val="333333"/>
+              </w:rPr>
+              <w:t>more or less access</w:t>
+            </w:r>
+            <w:proofErr w:type="gramEnd"/>
+            <w:r>
+              <w:rPr>
+                <w:rFonts w:eastAsia="Times New Roman" w:cstheme="minorHAnsi"/>
+                <w:color w:val="333333"/>
+              </w:rPr>
+              <w:t>? (geographical)</w:t>
             </w:r>
           </w:p>
           <w:p>
@@ -341,7 +373,35 @@
               <w:rPr>
                 <w:rFonts w:cstheme="minorHAnsi"/>
               </w:rPr>
-              <w:t>The difference was significant in the Kruskal-Wallis test, meaning that, on average, significantly fewer people over 65 have access to a green space within 5 minutes walk from their place of residence when compared with the other age groups.</w:t>
+              <w:t>The difference was significant in the Kruskal-</w:t>
+            </w:r>
+            <w:proofErr w:type="gramStart"/>
+            <w:r>
+              <w:rPr>
+                <w:rFonts w:cstheme="minorHAnsi"/>
+              </w:rPr>
+              <w:t>Wallis</w:t>
+            </w:r>
+            <w:proofErr w:type="gramEnd"/>
+            <w:r>
+              <w:rPr>
+                <w:rFonts w:cstheme="minorHAnsi"/>
+              </w:rPr>
+              <w:t xml:space="preserve"> test, meaning that, on average, significantly fewer people over 65 have access to a green space within 5 </w:t>
+            </w:r>
+            <w:proofErr w:type="spellStart"/>
+            <w:r>
+              <w:rPr>
+                <w:rFonts w:cstheme="minorHAnsi"/>
+              </w:rPr>
+              <w:t>minutes walk</w:t>
+            </w:r>
+            <w:proofErr w:type="spellEnd"/>
+            <w:r>
+              <w:rPr>
+                <w:rFonts w:cstheme="minorHAnsi"/>
+              </w:rPr>
+              <w:t xml:space="preserve"> from their place of residence when compared with the other age groups.</w:t>
             </w:r>
           </w:p>
         </w:tc>
@@ -593,7 +653,21 @@
               <w:rPr>
                 <w:rFonts w:cstheme="minorHAnsi"/>
               </w:rPr>
-              <w:t>It looks like there is a difference between the most deprived 20% and the least deprived 80%. On average 59% of people in SIMD 1 can access a green space in a 5 minute walk or less while 67% of people in the least deprived 80% can access a green space in 5 min or less.</w:t>
+              <w:t xml:space="preserve">It looks like there is a difference between the most deprived 20% and the least deprived 80%. On average 59% of people in SIMD 1 can access a green space in a </w:t>
+            </w:r>
+            <w:proofErr w:type="gramStart"/>
+            <w:r>
+              <w:rPr>
+                <w:rFonts w:cstheme="minorHAnsi"/>
+              </w:rPr>
+              <w:t>5 minute</w:t>
+            </w:r>
+            <w:proofErr w:type="gramEnd"/>
+            <w:r>
+              <w:rPr>
+                <w:rFonts w:cstheme="minorHAnsi"/>
+              </w:rPr>
+              <w:t xml:space="preserve"> walk or less while 67% of people in the least deprived 80% can access a green space in 5 min or less.</w:t>
             </w:r>
           </w:p>
         </w:tc>
@@ -665,7 +739,21 @@
               <w:rPr>
                 <w:rFonts w:cstheme="minorHAnsi"/>
               </w:rPr>
-              <w:t>Are there any differences in access between type of tenure? (e.g. more social rentals could be available in urban areas)</w:t>
+              <w:t>Are there any differences in access between type of tenure? (</w:t>
+            </w:r>
+            <w:proofErr w:type="gramStart"/>
+            <w:r>
+              <w:rPr>
+                <w:rFonts w:cstheme="minorHAnsi"/>
+              </w:rPr>
+              <w:t>e.g.</w:t>
+            </w:r>
+            <w:proofErr w:type="gramEnd"/>
+            <w:r>
+              <w:rPr>
+                <w:rFonts w:cstheme="minorHAnsi"/>
+              </w:rPr>
+              <w:t xml:space="preserve"> more social rentals could be available in urban areas)</w:t>
             </w:r>
           </w:p>
         </w:tc>
@@ -1002,7 +1090,21 @@
               <w:rPr>
                 <w:rFonts w:cstheme="minorHAnsi"/>
               </w:rPr>
-              <w:t xml:space="preserve">The two sample difference in means test was significant, showing that significantly more white people can access a green space within 5 min walk from their residence when compared with other ethnic groups. There is evidence of a racial disparity here. </w:t>
+              <w:t xml:space="preserve">The </w:t>
+            </w:r>
+            <w:proofErr w:type="gramStart"/>
+            <w:r>
+              <w:rPr>
+                <w:rFonts w:cstheme="minorHAnsi"/>
+              </w:rPr>
+              <w:t>two sample</w:t>
+            </w:r>
+            <w:proofErr w:type="gramEnd"/>
+            <w:r>
+              <w:rPr>
+                <w:rFonts w:cstheme="minorHAnsi"/>
+              </w:rPr>
+              <w:t xml:space="preserve"> difference in means test was significant, showing that significantly more white people can access a green space within 5 min walk from their residence when compared with other ethnic groups. There is evidence of a racial disparity here. </w:t>
             </w:r>
           </w:p>
         </w:tc>
@@ -1115,7 +1217,33 @@
               <w:rPr>
                 <w:rFonts w:cstheme="minorHAnsi"/>
               </w:rPr>
-              <w:t>There are definitely some differences, but too many local authorities to do testing properly. The best approach might be to pick out two Las that are very different and compare them.</w:t>
+              <w:t xml:space="preserve">There are </w:t>
+            </w:r>
+            <w:proofErr w:type="gramStart"/>
+            <w:r>
+              <w:rPr>
+                <w:rFonts w:cstheme="minorHAnsi"/>
+              </w:rPr>
+              <w:t>definitely some</w:t>
+            </w:r>
+            <w:proofErr w:type="gramEnd"/>
+            <w:r>
+              <w:rPr>
+                <w:rFonts w:cstheme="minorHAnsi"/>
+              </w:rPr>
+              <w:t xml:space="preserve"> differences, but too many local authorities to do testing properly. The best approach might be to pick out two L</w:t>
+            </w:r>
+            <w:r>
+              <w:rPr>
+                <w:rFonts w:cstheme="minorHAnsi"/>
+              </w:rPr>
+              <w:t>A</w:t>
+            </w:r>
+            <w:r>
+              <w:rPr>
+                <w:rFonts w:cstheme="minorHAnsi"/>
+              </w:rPr>
+              <w:t>s that are very different and compare them.</w:t>
             </w:r>
           </w:p>
         </w:tc>
@@ -1723,7 +1851,21 @@
                 <w:rFonts w:cstheme="minorHAnsi"/>
               </w:rPr>
               <w:lastRenderedPageBreak/>
-              <w:t>Not sure how important these are, the council comparison is not really that interesting here. It could be good to include the urban-rural graph just for consistency with the demographic groups comparisons</w:t>
+              <w:t xml:space="preserve">Not sure how important these are, the council comparison is not really that interesting here. It could be good to include the urban-rural graph just for consistency with the demographic </w:t>
+            </w:r>
+            <w:proofErr w:type="gramStart"/>
+            <w:r>
+              <w:rPr>
+                <w:rFonts w:cstheme="minorHAnsi"/>
+              </w:rPr>
+              <w:t>groups</w:t>
+            </w:r>
+            <w:proofErr w:type="gramEnd"/>
+            <w:r>
+              <w:rPr>
+                <w:rFonts w:cstheme="minorHAnsi"/>
+              </w:rPr>
+              <w:t xml:space="preserve"> comparisons</w:t>
             </w:r>
           </w:p>
         </w:tc>
@@ -1817,6 +1959,25 @@
                 <w:rFonts w:cstheme="minorHAnsi"/>
               </w:rPr>
             </w:pPr>
+            <w:r>
+              <w:rPr>
+                <w:rFonts w:cstheme="minorHAnsi"/>
+              </w:rPr>
+              <w:t>Box plots</w:t>
+            </w:r>
+          </w:p>
+          <w:p>
+            <w:pPr>
+              <w:rPr>
+                <w:rFonts w:cstheme="minorHAnsi"/>
+              </w:rPr>
+            </w:pPr>
+            <w:r>
+              <w:rPr>
+                <w:rFonts w:cstheme="minorHAnsi"/>
+              </w:rPr>
+              <w:t>Independent samples diff in means test</w:t>
+            </w:r>
           </w:p>
         </w:tc>
         <w:tc>
@@ -1829,6 +1990,12 @@
                 <w:rFonts w:cstheme="minorHAnsi"/>
               </w:rPr>
             </w:pPr>
+            <w:r>
+              <w:rPr>
+                <w:rFonts w:cstheme="minorHAnsi"/>
+              </w:rPr>
+              <w:t>The test was significant showing that people who have better access to green spaces (less than 10 min walk) are more likely to rate their neighbourhood as “Very good” or “Fairly good”</w:t>
+            </w:r>
           </w:p>
         </w:tc>
         <w:tc>
@@ -1926,6 +2093,25 @@
                 <w:rFonts w:cstheme="minorHAnsi"/>
               </w:rPr>
             </w:pPr>
+            <w:r>
+              <w:rPr>
+                <w:rFonts w:cstheme="minorHAnsi"/>
+              </w:rPr>
+              <w:t>Box plots</w:t>
+            </w:r>
+          </w:p>
+          <w:p>
+            <w:pPr>
+              <w:rPr>
+                <w:rFonts w:cstheme="minorHAnsi"/>
+              </w:rPr>
+            </w:pPr>
+            <w:r>
+              <w:rPr>
+                <w:rFonts w:cstheme="minorHAnsi"/>
+              </w:rPr>
+              <w:t>Independent samples diff in means test</w:t>
+            </w:r>
           </w:p>
         </w:tc>
         <w:tc>
@@ -1938,6 +2124,12 @@
                 <w:rFonts w:cstheme="minorHAnsi"/>
               </w:rPr>
             </w:pPr>
+            <w:r>
+              <w:rPr>
+                <w:rFonts w:cstheme="minorHAnsi"/>
+              </w:rPr>
+              <w:t>The test was significant showing that people who have better access to green spaces (less than 10 min walk) are more likely to rate their neighbourhood as “Very good” or “Fairly good”</w:t>
+            </w:r>
           </w:p>
         </w:tc>
         <w:tc>
@@ -2008,6 +2200,13 @@
                 <w:color w:val="333333"/>
               </w:rPr>
             </w:pPr>
+            <w:r>
+              <w:rPr>
+                <w:rFonts w:eastAsia="Times New Roman" w:cstheme="minorHAnsi"/>
+                <w:color w:val="333333"/>
+              </w:rPr>
+              <w:t>Can a statistical model accurately predict neighbourhood ratings using other variables as predictors?</w:t>
+            </w:r>
           </w:p>
         </w:tc>
         <w:tc>
@@ -2020,6 +2219,12 @@
                 <w:rFonts w:cstheme="minorHAnsi"/>
               </w:rPr>
             </w:pPr>
+            <w:r>
+              <w:rPr>
+                <w:rFonts w:cstheme="minorHAnsi"/>
+              </w:rPr>
+              <w:t>Aggregate dataset</w:t>
+            </w:r>
           </w:p>
         </w:tc>
         <w:tc>
@@ -2032,6 +2237,188 @@
                 <w:rFonts w:cstheme="minorHAnsi"/>
               </w:rPr>
             </w:pPr>
+            <w:r>
+              <w:rPr>
+                <w:rFonts w:cstheme="minorHAnsi"/>
+              </w:rPr>
+              <w:t>Random forest - AUC</w:t>
+            </w:r>
+          </w:p>
+          <w:p>
+            <w:pPr>
+              <w:rPr>
+                <w:rFonts w:cstheme="minorHAnsi"/>
+              </w:rPr>
+            </w:pPr>
+            <w:r>
+              <w:rPr>
+                <w:rFonts w:cstheme="minorHAnsi"/>
+              </w:rPr>
+              <w:t>Logistic regression - AUC</w:t>
+            </w:r>
+          </w:p>
+          <w:p>
+            <w:pPr>
+              <w:rPr>
+                <w:rFonts w:cstheme="minorHAnsi"/>
+              </w:rPr>
+            </w:pPr>
+          </w:p>
+        </w:tc>
+        <w:tc>
+          <w:tcPr>
+            <w:tcW w:w="2268" w:type="dxa"/>
+          </w:tcPr>
+          <w:p>
+            <w:pPr>
+              <w:rPr>
+                <w:rFonts w:cstheme="minorHAnsi"/>
+              </w:rPr>
+            </w:pPr>
+            <w:r>
+              <w:rPr>
+                <w:rFonts w:cstheme="minorHAnsi"/>
+              </w:rPr>
+              <w:t>The AUC for the random forest model on test data was 0.774.</w:t>
+            </w:r>
+          </w:p>
+          <w:p>
+            <w:pPr>
+              <w:rPr>
+                <w:rFonts w:cstheme="minorHAnsi"/>
+              </w:rPr>
+            </w:pPr>
+          </w:p>
+          <w:p>
+            <w:pPr>
+              <w:rPr>
+                <w:rFonts w:cstheme="minorHAnsi"/>
+              </w:rPr>
+            </w:pPr>
+            <w:r>
+              <w:rPr>
+                <w:rFonts w:cstheme="minorHAnsi"/>
+              </w:rPr>
+              <w:t>The AUC for the logistic regression model on test data was 0.815</w:t>
+            </w:r>
+          </w:p>
+        </w:tc>
+        <w:tc>
+          <w:tcPr>
+            <w:tcW w:w="2423" w:type="dxa"/>
+          </w:tcPr>
+          <w:p>
+            <w:pPr>
+              <w:rPr>
+                <w:rFonts w:cstheme="minorHAnsi"/>
+              </w:rPr>
+            </w:pPr>
+            <w:r>
+              <w:rPr>
+                <w:rFonts w:cstheme="minorHAnsi"/>
+              </w:rPr>
+              <w:t>The logistic regression model was best at predicting neighbourhood ratings</w:t>
+            </w:r>
+          </w:p>
+        </w:tc>
+        <w:tc>
+          <w:tcPr>
+            <w:tcW w:w="2055" w:type="dxa"/>
+          </w:tcPr>
+          <w:p>
+            <w:pPr>
+              <w:rPr>
+                <w:rFonts w:cstheme="minorHAnsi"/>
+              </w:rPr>
+            </w:pPr>
+          </w:p>
+        </w:tc>
+      </w:tr>
+      <w:tr>
+        <w:tc>
+          <w:tcPr>
+            <w:tcW w:w="2242" w:type="dxa"/>
+          </w:tcPr>
+          <w:p>
+            <w:pPr>
+              <w:shd w:val="clear" w:color="auto" w:fill="FFFFFF"/>
+              <w:spacing w:before="100" w:beforeAutospacing="1" w:after="100" w:afterAutospacing="1"/>
+              <w:rPr>
+                <w:rFonts w:eastAsia="Times New Roman" w:cstheme="minorHAnsi"/>
+                <w:color w:val="333333"/>
+              </w:rPr>
+            </w:pPr>
+          </w:p>
+        </w:tc>
+        <w:tc>
+          <w:tcPr>
+            <w:tcW w:w="2255" w:type="dxa"/>
+          </w:tcPr>
+          <w:p>
+            <w:pPr>
+              <w:shd w:val="clear" w:color="auto" w:fill="FFFFFF"/>
+              <w:spacing w:before="100" w:beforeAutospacing="1" w:after="100" w:afterAutospacing="1"/>
+              <w:rPr>
+                <w:rFonts w:eastAsia="Times New Roman" w:cstheme="minorHAnsi"/>
+                <w:color w:val="333333"/>
+              </w:rPr>
+            </w:pPr>
+            <w:r>
+              <w:rPr>
+                <w:rFonts w:eastAsia="Times New Roman" w:cstheme="minorHAnsi"/>
+                <w:color w:val="333333"/>
+              </w:rPr>
+              <w:t>Which variables are important for predicting neighbourhood rating?</w:t>
+            </w:r>
+          </w:p>
+        </w:tc>
+        <w:tc>
+          <w:tcPr>
+            <w:tcW w:w="2238" w:type="dxa"/>
+          </w:tcPr>
+          <w:p>
+            <w:pPr>
+              <w:rPr>
+                <w:rFonts w:cstheme="minorHAnsi"/>
+              </w:rPr>
+            </w:pPr>
+            <w:r>
+              <w:rPr>
+                <w:rFonts w:cstheme="minorHAnsi"/>
+              </w:rPr>
+              <w:t>Aggregate dataset</w:t>
+            </w:r>
+          </w:p>
+        </w:tc>
+        <w:tc>
+          <w:tcPr>
+            <w:tcW w:w="1907" w:type="dxa"/>
+          </w:tcPr>
+          <w:p>
+            <w:pPr>
+              <w:rPr>
+                <w:rFonts w:cstheme="minorHAnsi"/>
+              </w:rPr>
+            </w:pPr>
+            <w:r>
+              <w:rPr>
+                <w:rFonts w:cstheme="minorHAnsi"/>
+              </w:rPr>
+              <w:t>Random forest – importance</w:t>
+            </w:r>
+          </w:p>
+          <w:p>
+            <w:pPr>
+              <w:rPr>
+                <w:rFonts w:cstheme="minorHAnsi"/>
+              </w:rPr>
+            </w:pPr>
+            <w:r>
+              <w:rPr>
+                <w:rFonts w:cstheme="minorHAnsi"/>
+              </w:rPr>
+              <w:t>Logistic regression – statistical significance</w:t>
+            </w:r>
           </w:p>
         </w:tc>
         <w:tc>
@@ -2081,16 +2468,26 @@
       </w:r>
     </w:p>
     <w:p>
+      <w:proofErr w:type="spellStart"/>
       <w:r>
         <w:t>Neighbourhood_rating</w:t>
       </w:r>
+      <w:proofErr w:type="spellEnd"/>
     </w:p>
     <w:p>
       <w:r>
         <w:t xml:space="preserve">This dataset focuses on the neighbourhood rating and allows you to </w:t>
       </w:r>
       <w:r>
-        <w:t>breakdown these ratings in different ways. We can look at the data over time (years), geographically (LA, urban/rural classifier), and broken down by participant characteristics (SIMD, sex, type of household, type of tenure). We can also see this rating in relation to the walking distance to a green space (this relates to another dataset – green_space)</w:t>
+        <w:t xml:space="preserve">breakdown these ratings in different ways. We can look at the data over time (years), geographically (LA, urban/rural classifier), and broken down by participant characteristics (SIMD, sex, type of household, type of tenure). We can also see this rating in relation to the walking distance to a green space (this relates to another dataset – </w:t>
+      </w:r>
+      <w:proofErr w:type="spellStart"/>
+      <w:r>
+        <w:t>green_space</w:t>
+      </w:r>
+      <w:proofErr w:type="spellEnd"/>
+      <w:r>
+        <w:t>)</w:t>
       </w:r>
       <w:r>
         <w:t xml:space="preserve">. </w:t>
@@ -2169,10 +2566,11 @@
             <w:tcW w:w="4017" w:type="dxa"/>
           </w:tcPr>
           <w:p>
-            <w:r>
-              <w:lastRenderedPageBreak/>
+            <w:proofErr w:type="spellStart"/>
+            <w:r>
               <w:t>Feature_code</w:t>
             </w:r>
+            <w:proofErr w:type="spellEnd"/>
           </w:p>
         </w:tc>
         <w:tc>
@@ -2216,9 +2614,11 @@
             <w:tcW w:w="4017" w:type="dxa"/>
           </w:tcPr>
           <w:p>
+            <w:proofErr w:type="spellStart"/>
             <w:r>
               <w:t>Date_code</w:t>
             </w:r>
+            <w:proofErr w:type="spellEnd"/>
           </w:p>
         </w:tc>
         <w:tc>
@@ -2321,7 +2721,15 @@
           </w:tcPr>
           <w:p>
             <w:r>
-              <w:t xml:space="preserve">We can look at how wide the confidence intervals are by plotting all three lines. We have quite a lot of data, so I would not expect them to be super wide since our sample is pretty big. </w:t>
+              <w:t xml:space="preserve">We can look at how wide the confidence intervals are by plotting all three lines. We have quite a lot of data, so I would not expect them to be super wide since our sample is </w:t>
+            </w:r>
+            <w:proofErr w:type="gramStart"/>
+            <w:r>
+              <w:t>pretty big</w:t>
+            </w:r>
+            <w:proofErr w:type="gramEnd"/>
+            <w:r>
+              <w:t xml:space="preserve">. </w:t>
             </w:r>
           </w:p>
         </w:tc>
@@ -2404,9 +2812,11 @@
             <w:tcW w:w="4017" w:type="dxa"/>
           </w:tcPr>
           <w:p>
+            <w:proofErr w:type="spellStart"/>
             <w:r>
               <w:t>Neighbourhood_rating</w:t>
             </w:r>
+            <w:proofErr w:type="spellEnd"/>
           </w:p>
         </w:tc>
         <w:tc>
@@ -2414,8 +2824,13 @@
             <w:tcW w:w="3074" w:type="dxa"/>
           </w:tcPr>
           <w:p>
-            <w:r>
-              <w:t xml:space="preserve">4 point </w:t>
+            <w:proofErr w:type="gramStart"/>
+            <w:r>
+              <w:t>4 point</w:t>
+            </w:r>
+            <w:proofErr w:type="gramEnd"/>
+            <w:r>
+              <w:t xml:space="preserve"> </w:t>
             </w:r>
             <w:r>
               <w:t>qualitative scale for participants to rate their neighbourhood</w:t>
@@ -2526,7 +2941,11 @@
               <w:t>Technically the participant’s gender since the survey says</w:t>
             </w:r>
             <w:r>
-              <w:t xml:space="preserve"> that participants can define themselves in another way</w:t>
+              <w:t xml:space="preserve"> that participants can define </w:t>
+            </w:r>
+            <w:r>
+              <w:lastRenderedPageBreak/>
+              <w:t>themselves in another way</w:t>
             </w:r>
             <w:r>
               <w:t xml:space="preserve"> than male/female</w:t>
@@ -2555,6 +2974,7 @@
               </w:numPr>
             </w:pPr>
             <w:r>
+              <w:lastRenderedPageBreak/>
               <w:t>Male</w:t>
             </w:r>
           </w:p>
@@ -2601,9 +3021,11 @@
             <w:tcW w:w="4017" w:type="dxa"/>
           </w:tcPr>
           <w:p>
+            <w:proofErr w:type="spellStart"/>
             <w:r>
               <w:t>Urban_rural_classification</w:t>
             </w:r>
+            <w:proofErr w:type="spellEnd"/>
           </w:p>
         </w:tc>
         <w:tc>
@@ -2678,9 +3100,11 @@
             <w:tcW w:w="4017" w:type="dxa"/>
           </w:tcPr>
           <w:p>
+            <w:proofErr w:type="spellStart"/>
             <w:r>
               <w:t>Simd_quintiles</w:t>
             </w:r>
+            <w:proofErr w:type="spellEnd"/>
           </w:p>
         </w:tc>
         <w:tc>
@@ -2758,10 +3182,11 @@
             <w:tcW w:w="4017" w:type="dxa"/>
           </w:tcPr>
           <w:p>
-            <w:r>
-              <w:lastRenderedPageBreak/>
+            <w:proofErr w:type="spellStart"/>
+            <w:r>
               <w:t>Type_of_tenure</w:t>
             </w:r>
+            <w:proofErr w:type="spellEnd"/>
           </w:p>
         </w:tc>
         <w:tc>
@@ -2875,9 +3300,11 @@
             <w:tcW w:w="4017" w:type="dxa"/>
           </w:tcPr>
           <w:p>
+            <w:proofErr w:type="spellStart"/>
             <w:r>
               <w:t>Household_type</w:t>
             </w:r>
+            <w:proofErr w:type="spellEnd"/>
           </w:p>
         </w:tc>
         <w:tc>
@@ -3041,9 +3468,11 @@
             <w:tcW w:w="4017" w:type="dxa"/>
           </w:tcPr>
           <w:p>
+            <w:proofErr w:type="spellStart"/>
             <w:r>
               <w:t>Walking_distance_to_nearest_greenspace</w:t>
             </w:r>
+            <w:proofErr w:type="spellEnd"/>
           </w:p>
         </w:tc>
         <w:tc>
@@ -3134,7 +3563,19 @@
         <w:t>community belonging rating</w:t>
       </w:r>
       <w:r>
-        <w:t xml:space="preserve"> and allows you to breakdown these ratings in different ways. We can look at the data over time (years), geographically (LA, urban/rural classifier), and broken down by participant characteristics (SIMD, sex, type of household, type of tenure). We can also see this rating in relation to the walking distance to a green space (this relates to another dataset – green_space)</w:t>
+        <w:t xml:space="preserve"> and allows you to breakdown these ratings in different ways. We can look at the data over time (years), geographically (LA, urban/rural classifier), and broken down by participant characteristics (SIMD, sex, type of household, type of tenure). We can also see this rating in </w:t>
+      </w:r>
+      <w:r>
+        <w:lastRenderedPageBreak/>
+        <w:t xml:space="preserve">relation to the walking distance to a green space (this relates to another dataset – </w:t>
+      </w:r>
+      <w:proofErr w:type="spellStart"/>
+      <w:r>
+        <w:t>green_space</w:t>
+      </w:r>
+      <w:proofErr w:type="spellEnd"/>
+      <w:r>
+        <w:t>)</w:t>
       </w:r>
       <w:r>
         <w:t>. This implies that they expect some relationship between community belonging and walking distance to a green space.</w:t>
@@ -3205,9 +3646,11 @@
             <w:tcW w:w="4017" w:type="dxa"/>
           </w:tcPr>
           <w:p>
+            <w:proofErr w:type="spellStart"/>
             <w:r>
               <w:t>Feature_code</w:t>
             </w:r>
+            <w:proofErr w:type="spellEnd"/>
           </w:p>
         </w:tc>
         <w:tc>
@@ -3244,9 +3687,11 @@
             <w:tcW w:w="4017" w:type="dxa"/>
           </w:tcPr>
           <w:p>
+            <w:proofErr w:type="spellStart"/>
             <w:r>
               <w:t>Date_code</w:t>
             </w:r>
+            <w:proofErr w:type="spellEnd"/>
           </w:p>
         </w:tc>
         <w:tc>
@@ -3334,7 +3779,6 @@
               </w:numPr>
             </w:pPr>
             <w:r>
-              <w:lastRenderedPageBreak/>
               <w:t>lower 95% confidence interval</w:t>
             </w:r>
           </w:p>
@@ -3429,9 +3873,11 @@
             <w:tcW w:w="4017" w:type="dxa"/>
           </w:tcPr>
           <w:p>
+            <w:proofErr w:type="spellStart"/>
             <w:r>
               <w:t>Community_belonging</w:t>
             </w:r>
+            <w:proofErr w:type="spellEnd"/>
           </w:p>
         </w:tc>
         <w:tc>
@@ -3439,8 +3885,13 @@
             <w:tcW w:w="3074" w:type="dxa"/>
           </w:tcPr>
           <w:p>
-            <w:r>
-              <w:t xml:space="preserve">4 point qualitative scale for participants to rate their </w:t>
+            <w:proofErr w:type="gramStart"/>
+            <w:r>
+              <w:t>4 point</w:t>
+            </w:r>
+            <w:proofErr w:type="gramEnd"/>
+            <w:r>
+              <w:t xml:space="preserve"> qualitative scale for participants to rate their </w:t>
             </w:r>
             <w:r>
               <w:t>sense of belonging in their neighbourhood (*defined as the street they live on an the streets nearby (urban) and the local area (rural))</w:t>
@@ -3545,7 +3996,15 @@
           </w:tcPr>
           <w:p>
             <w:r>
-              <w:t>Technically the participant’s gender since the survey  says that participants can define themselves in another way than male/female, but this info was not recorded in the dataset, so closer to biological sex.</w:t>
+              <w:t xml:space="preserve">Technically the participant’s gender since the </w:t>
+            </w:r>
+            <w:proofErr w:type="gramStart"/>
+            <w:r>
+              <w:t>survey  says</w:t>
+            </w:r>
+            <w:proofErr w:type="gramEnd"/>
+            <w:r>
+              <w:t xml:space="preserve"> that participants can define themselves in another way than male/female, but this info was not recorded in the dataset, so closer to biological sex.</w:t>
             </w:r>
           </w:p>
         </w:tc>
@@ -3616,9 +4075,11 @@
             <w:tcW w:w="4017" w:type="dxa"/>
           </w:tcPr>
           <w:p>
+            <w:proofErr w:type="spellStart"/>
             <w:r>
               <w:t>Urban_rural_classification</w:t>
             </w:r>
+            <w:proofErr w:type="spellEnd"/>
           </w:p>
         </w:tc>
         <w:tc>
@@ -3668,6 +4129,7 @@
               </w:numPr>
             </w:pPr>
             <w:r>
+              <w:lastRenderedPageBreak/>
               <w:t>all</w:t>
             </w:r>
           </w:p>
@@ -3693,9 +4155,11 @@
             <w:tcW w:w="4017" w:type="dxa"/>
           </w:tcPr>
           <w:p>
+            <w:proofErr w:type="spellStart"/>
             <w:r>
               <w:t>Simd_quintiles</w:t>
             </w:r>
+            <w:proofErr w:type="spellEnd"/>
           </w:p>
         </w:tc>
         <w:tc>
@@ -3770,9 +4234,11 @@
             <w:tcW w:w="4017" w:type="dxa"/>
           </w:tcPr>
           <w:p>
+            <w:proofErr w:type="spellStart"/>
             <w:r>
               <w:t>Type_of_tenure</w:t>
             </w:r>
+            <w:proofErr w:type="spellEnd"/>
           </w:p>
         </w:tc>
         <w:tc>
@@ -3883,10 +4349,11 @@
             <w:tcW w:w="4017" w:type="dxa"/>
           </w:tcPr>
           <w:p>
-            <w:r>
-              <w:lastRenderedPageBreak/>
+            <w:proofErr w:type="spellStart"/>
+            <w:r>
               <w:t>Household_type</w:t>
             </w:r>
+            <w:proofErr w:type="spellEnd"/>
           </w:p>
         </w:tc>
         <w:tc>
@@ -4050,9 +4517,11 @@
             <w:tcW w:w="4017" w:type="dxa"/>
           </w:tcPr>
           <w:p>
+            <w:proofErr w:type="spellStart"/>
             <w:r>
               <w:t>Walking_distance_to_nearest_greenspace</w:t>
             </w:r>
+            <w:proofErr w:type="spellEnd"/>
           </w:p>
         </w:tc>
         <w:tc>
@@ -4165,7 +4634,15 @@
         <w:t xml:space="preserve">distance to a green space, but unlike the other datasets, this contains all the options for distance to a green space (the others only have a binary split between participants that reported a </w:t>
       </w:r>
       <w:r>
-        <w:t>green space within a 10 minute walk and those that said it took longer). It also</w:t>
+        <w:t xml:space="preserve">green space within a </w:t>
+      </w:r>
+      <w:proofErr w:type="gramStart"/>
+      <w:r>
+        <w:t>10 minute</w:t>
+      </w:r>
+      <w:proofErr w:type="gramEnd"/>
+      <w:r>
+        <w:t xml:space="preserve"> walk and those that said it took longer). It also</w:t>
       </w:r>
       <w:r>
         <w:t xml:space="preserve"> allows you to breakdown these ratings in different ways. We can look at the data over time (years), geographically (LA, urban/rural classifier), and broken down by participant characteristics (SIMD,</w:t>
@@ -4234,9 +4711,12 @@
             <w:tcW w:w="4117" w:type="dxa"/>
           </w:tcPr>
           <w:p>
-            <w:r>
+            <w:proofErr w:type="spellStart"/>
+            <w:r>
+              <w:lastRenderedPageBreak/>
               <w:t>Feature_code</w:t>
             </w:r>
+            <w:proofErr w:type="spellEnd"/>
           </w:p>
         </w:tc>
         <w:tc>
@@ -4267,9 +4747,11 @@
             <w:tcW w:w="4117" w:type="dxa"/>
           </w:tcPr>
           <w:p>
+            <w:proofErr w:type="spellStart"/>
             <w:r>
               <w:t>Date_code</w:t>
             </w:r>
+            <w:proofErr w:type="spellEnd"/>
           </w:p>
         </w:tc>
         <w:tc>
@@ -4422,10 +4904,11 @@
             <w:tcW w:w="4117" w:type="dxa"/>
           </w:tcPr>
           <w:p>
-            <w:r>
-              <w:lastRenderedPageBreak/>
+            <w:proofErr w:type="spellStart"/>
+            <w:r>
               <w:t>Distance_to_nearest_green_or_blue_space</w:t>
             </w:r>
+            <w:proofErr w:type="spellEnd"/>
           </w:p>
         </w:tc>
         <w:tc>
@@ -4454,7 +4937,15 @@
               </w:numPr>
             </w:pPr>
             <w:r>
-              <w:t>A 5 minute walk or less</w:t>
+              <w:t xml:space="preserve">A </w:t>
+            </w:r>
+            <w:proofErr w:type="gramStart"/>
+            <w:r>
+              <w:t>5 minute</w:t>
+            </w:r>
+            <w:proofErr w:type="gramEnd"/>
+            <w:r>
+              <w:t xml:space="preserve"> walk or less</w:t>
             </w:r>
           </w:p>
           <w:p>
@@ -4466,7 +4957,15 @@
               </w:numPr>
             </w:pPr>
             <w:r>
-              <w:t>Within a 6-10 minute walk</w:t>
+              <w:t xml:space="preserve">Within a </w:t>
+            </w:r>
+            <w:proofErr w:type="gramStart"/>
+            <w:r>
+              <w:t>6-10 minute</w:t>
+            </w:r>
+            <w:proofErr w:type="gramEnd"/>
+            <w:r>
+              <w:t xml:space="preserve"> walk</w:t>
             </w:r>
           </w:p>
           <w:p>
@@ -4478,7 +4977,15 @@
               </w:numPr>
             </w:pPr>
             <w:r>
-              <w:t>An 11 minute walk or more</w:t>
+              <w:t xml:space="preserve">An </w:t>
+            </w:r>
+            <w:proofErr w:type="gramStart"/>
+            <w:r>
+              <w:t>11 minute</w:t>
+            </w:r>
+            <w:proofErr w:type="gramEnd"/>
+            <w:r>
+              <w:t xml:space="preserve"> walk or more</w:t>
             </w:r>
           </w:p>
           <w:p>
@@ -4587,7 +5094,15 @@
           </w:tcPr>
           <w:p>
             <w:r>
-              <w:t>Technically the participant’s gender since the survey  says that participants can define themselves in another way than male/female, but this info was not recorded in the dataset, so closer to biological sex.</w:t>
+              <w:t xml:space="preserve">Technically the participant’s gender since the </w:t>
+            </w:r>
+            <w:proofErr w:type="gramStart"/>
+            <w:r>
+              <w:t>survey  says</w:t>
+            </w:r>
+            <w:proofErr w:type="gramEnd"/>
+            <w:r>
+              <w:t xml:space="preserve"> that participants can define themselves in another way than male/female, but this info was not recorded in the dataset, so closer to biological sex.</w:t>
             </w:r>
           </w:p>
         </w:tc>
@@ -4644,9 +5159,11 @@
             <w:tcW w:w="4117" w:type="dxa"/>
           </w:tcPr>
           <w:p>
+            <w:proofErr w:type="spellStart"/>
             <w:r>
               <w:t>Urban_rural_classification</w:t>
             </w:r>
+            <w:proofErr w:type="spellEnd"/>
           </w:p>
         </w:tc>
         <w:tc>
@@ -4707,9 +5224,11 @@
             <w:tcW w:w="4117" w:type="dxa"/>
           </w:tcPr>
           <w:p>
+            <w:proofErr w:type="spellStart"/>
             <w:r>
               <w:t>Simd_quintiles</w:t>
             </w:r>
+            <w:proofErr w:type="spellEnd"/>
           </w:p>
         </w:tc>
         <w:tc>
@@ -4770,9 +5289,11 @@
             <w:tcW w:w="4117" w:type="dxa"/>
           </w:tcPr>
           <w:p>
+            <w:proofErr w:type="spellStart"/>
             <w:r>
               <w:t>Type_of_tenure</w:t>
             </w:r>
+            <w:proofErr w:type="spellEnd"/>
           </w:p>
         </w:tc>
         <w:tc>
@@ -4858,6 +5379,7 @@
               </w:numPr>
             </w:pPr>
             <w:r>
+              <w:lastRenderedPageBreak/>
               <w:t>other</w:t>
             </w:r>
           </w:p>
@@ -4869,9 +5391,12 @@
             <w:tcW w:w="4117" w:type="dxa"/>
           </w:tcPr>
           <w:p>
-            <w:r>
+            <w:proofErr w:type="spellStart"/>
+            <w:r>
+              <w:lastRenderedPageBreak/>
               <w:t>Household_type</w:t>
             </w:r>
+            <w:proofErr w:type="spellEnd"/>
           </w:p>
         </w:tc>
         <w:tc>
@@ -5002,11 +5527,1443 @@
         </w:tc>
       </w:tr>
     </w:tbl>
+    <w:p/>
     <w:p>
-      <w:pPr>
-        <w:pStyle w:val="ListParagraph"/>
-      </w:pPr>
+      <w:r>
+        <w:t>Aggregate dataset</w:t>
+      </w:r>
     </w:p>
+    <w:p/>
+    <w:tbl>
+      <w:tblPr>
+        <w:tblStyle w:val="TableGrid"/>
+        <w:tblW w:w="0" w:type="auto"/>
+        <w:tblLook w:val="04A0" w:firstRow="1" w:lastRow="0" w:firstColumn="1" w:lastColumn="0" w:noHBand="0" w:noVBand="1"/>
+      </w:tblPr>
+      <w:tblGrid>
+        <w:gridCol w:w="4017"/>
+        <w:gridCol w:w="3074"/>
+        <w:gridCol w:w="3940"/>
+        <w:gridCol w:w="2917"/>
+      </w:tblGrid>
+      <w:tr>
+        <w:tc>
+          <w:tcPr>
+            <w:tcW w:w="4017" w:type="dxa"/>
+          </w:tcPr>
+          <w:p>
+            <w:r>
+              <w:t>Variable</w:t>
+            </w:r>
+          </w:p>
+        </w:tc>
+        <w:tc>
+          <w:tcPr>
+            <w:tcW w:w="3074" w:type="dxa"/>
+          </w:tcPr>
+          <w:p>
+            <w:r>
+              <w:t>Definition</w:t>
+            </w:r>
+          </w:p>
+        </w:tc>
+        <w:tc>
+          <w:tcPr>
+            <w:tcW w:w="3940" w:type="dxa"/>
+          </w:tcPr>
+          <w:p>
+            <w:r>
+              <w:t>Values</w:t>
+            </w:r>
+          </w:p>
+        </w:tc>
+        <w:tc>
+          <w:tcPr>
+            <w:tcW w:w="2917" w:type="dxa"/>
+          </w:tcPr>
+          <w:p>
+            <w:r>
+              <w:t>Missing data</w:t>
+            </w:r>
+          </w:p>
+        </w:tc>
+      </w:tr>
+      <w:tr>
+        <w:tc>
+          <w:tcPr>
+            <w:tcW w:w="4017" w:type="dxa"/>
+          </w:tcPr>
+          <w:p>
+            <w:r>
+              <w:t>Year</w:t>
+            </w:r>
+          </w:p>
+        </w:tc>
+        <w:tc>
+          <w:tcPr>
+            <w:tcW w:w="3074" w:type="dxa"/>
+          </w:tcPr>
+          <w:p>
+            <w:r>
+              <w:t>year of the measurement</w:t>
+            </w:r>
+          </w:p>
+        </w:tc>
+        <w:tc>
+          <w:tcPr>
+            <w:tcW w:w="3940" w:type="dxa"/>
+          </w:tcPr>
+          <w:p>
+            <w:r>
+              <w:t>2012 - 2019</w:t>
+            </w:r>
+          </w:p>
+        </w:tc>
+        <w:tc>
+          <w:tcPr>
+            <w:tcW w:w="2917" w:type="dxa"/>
+          </w:tcPr>
+          <w:p>
+            <w:r>
+              <w:t>None</w:t>
+            </w:r>
+          </w:p>
+        </w:tc>
+      </w:tr>
+      <w:tr>
+        <w:tc>
+          <w:tcPr>
+            <w:tcW w:w="4017" w:type="dxa"/>
+          </w:tcPr>
+          <w:p>
+            <w:r>
+              <w:t>Community belonging</w:t>
+            </w:r>
+          </w:p>
+        </w:tc>
+        <w:tc>
+          <w:tcPr>
+            <w:tcW w:w="3074" w:type="dxa"/>
+          </w:tcPr>
+          <w:p>
+            <w:proofErr w:type="gramStart"/>
+            <w:r>
+              <w:t>4 point</w:t>
+            </w:r>
+            <w:proofErr w:type="gramEnd"/>
+            <w:r>
+              <w:t xml:space="preserve"> qualitative scale for participants to rate their sense of belonging in their neighbourhood (*defined as the street they live on an the streets nearby (urban) and the local area (rural))</w:t>
+            </w:r>
+          </w:p>
+        </w:tc>
+        <w:tc>
+          <w:tcPr>
+            <w:tcW w:w="3940" w:type="dxa"/>
+          </w:tcPr>
+          <w:p>
+            <w:pPr>
+              <w:pStyle w:val="ListParagraph"/>
+              <w:numPr>
+                <w:ilvl w:val="0"/>
+                <w:numId w:val="7"/>
+              </w:numPr>
+            </w:pPr>
+            <w:r>
+              <w:t>Not at all strongly</w:t>
+            </w:r>
+          </w:p>
+          <w:p>
+            <w:pPr>
+              <w:pStyle w:val="ListParagraph"/>
+              <w:numPr>
+                <w:ilvl w:val="0"/>
+                <w:numId w:val="7"/>
+              </w:numPr>
+            </w:pPr>
+            <w:r>
+              <w:t>Not very strongly</w:t>
+            </w:r>
+          </w:p>
+          <w:p>
+            <w:pPr>
+              <w:pStyle w:val="ListParagraph"/>
+              <w:numPr>
+                <w:ilvl w:val="0"/>
+                <w:numId w:val="7"/>
+              </w:numPr>
+            </w:pPr>
+            <w:r>
+              <w:t>Fairly strongly</w:t>
+            </w:r>
+          </w:p>
+          <w:p>
+            <w:pPr>
+              <w:pStyle w:val="ListParagraph"/>
+              <w:numPr>
+                <w:ilvl w:val="0"/>
+                <w:numId w:val="7"/>
+              </w:numPr>
+            </w:pPr>
+            <w:r>
+              <w:t>Very strongly</w:t>
+            </w:r>
+          </w:p>
+          <w:p>
+            <w:pPr>
+              <w:pStyle w:val="ListParagraph"/>
+              <w:numPr>
+                <w:ilvl w:val="0"/>
+                <w:numId w:val="7"/>
+              </w:numPr>
+            </w:pPr>
+            <w:r>
+              <w:t>Don’t know</w:t>
+            </w:r>
+          </w:p>
+        </w:tc>
+        <w:tc>
+          <w:tcPr>
+            <w:tcW w:w="2917" w:type="dxa"/>
+          </w:tcPr>
+          <w:p>
+            <w:r>
+              <w:t>None</w:t>
+            </w:r>
+          </w:p>
+        </w:tc>
+      </w:tr>
+      <w:tr>
+        <w:tc>
+          <w:tcPr>
+            <w:tcW w:w="4017" w:type="dxa"/>
+          </w:tcPr>
+          <w:p>
+            <w:r>
+              <w:t>Neighbourhood rating</w:t>
+            </w:r>
+          </w:p>
+        </w:tc>
+        <w:tc>
+          <w:tcPr>
+            <w:tcW w:w="3074" w:type="dxa"/>
+          </w:tcPr>
+          <w:p>
+            <w:proofErr w:type="gramStart"/>
+            <w:r>
+              <w:t>4 point</w:t>
+            </w:r>
+            <w:proofErr w:type="gramEnd"/>
+            <w:r>
+              <w:t xml:space="preserve"> qualitative scale for participants to rate their neighbourhood</w:t>
+            </w:r>
+          </w:p>
+        </w:tc>
+        <w:tc>
+          <w:tcPr>
+            <w:tcW w:w="3940" w:type="dxa"/>
+          </w:tcPr>
+          <w:p>
+            <w:pPr>
+              <w:pStyle w:val="ListParagraph"/>
+              <w:numPr>
+                <w:ilvl w:val="0"/>
+                <w:numId w:val="7"/>
+              </w:numPr>
+            </w:pPr>
+            <w:r>
+              <w:t xml:space="preserve">very poor, </w:t>
+            </w:r>
+          </w:p>
+          <w:p>
+            <w:pPr>
+              <w:pStyle w:val="ListParagraph"/>
+              <w:numPr>
+                <w:ilvl w:val="0"/>
+                <w:numId w:val="7"/>
+              </w:numPr>
+            </w:pPr>
+            <w:r>
+              <w:t xml:space="preserve">fairly poor, </w:t>
+            </w:r>
+          </w:p>
+          <w:p>
+            <w:pPr>
+              <w:pStyle w:val="ListParagraph"/>
+              <w:numPr>
+                <w:ilvl w:val="0"/>
+                <w:numId w:val="7"/>
+              </w:numPr>
+            </w:pPr>
+            <w:r>
+              <w:t xml:space="preserve">fairly good, </w:t>
+            </w:r>
+          </w:p>
+          <w:p>
+            <w:pPr>
+              <w:pStyle w:val="ListParagraph"/>
+              <w:numPr>
+                <w:ilvl w:val="0"/>
+                <w:numId w:val="7"/>
+              </w:numPr>
+            </w:pPr>
+            <w:r>
+              <w:t>very good</w:t>
+            </w:r>
+          </w:p>
+          <w:p>
+            <w:pPr>
+              <w:pStyle w:val="ListParagraph"/>
+              <w:numPr>
+                <w:ilvl w:val="0"/>
+                <w:numId w:val="7"/>
+              </w:numPr>
+            </w:pPr>
+            <w:r>
+              <w:t>no opinion (spontaneous)</w:t>
+            </w:r>
+          </w:p>
+        </w:tc>
+        <w:tc>
+          <w:tcPr>
+            <w:tcW w:w="2917" w:type="dxa"/>
+          </w:tcPr>
+          <w:p>
+            <w:r>
+              <w:t>None</w:t>
+            </w:r>
+            <w:r>
+              <w:t xml:space="preserve"> </w:t>
+            </w:r>
+          </w:p>
+        </w:tc>
+      </w:tr>
+      <w:tr>
+        <w:tc>
+          <w:tcPr>
+            <w:tcW w:w="4017" w:type="dxa"/>
+          </w:tcPr>
+          <w:p>
+            <w:r>
+              <w:t>Distance to nearest greenspace</w:t>
+            </w:r>
+          </w:p>
+        </w:tc>
+        <w:tc>
+          <w:tcPr>
+            <w:tcW w:w="3074" w:type="dxa"/>
+          </w:tcPr>
+          <w:p>
+            <w:r>
+              <w:t>5 categories for how long it takes to walk to the nearest greenspace (not including private gardens)</w:t>
+            </w:r>
+          </w:p>
+        </w:tc>
+        <w:tc>
+          <w:tcPr>
+            <w:tcW w:w="3940" w:type="dxa"/>
+          </w:tcPr>
+          <w:p>
+            <w:pPr>
+              <w:pStyle w:val="ListParagraph"/>
+              <w:numPr>
+                <w:ilvl w:val="0"/>
+                <w:numId w:val="7"/>
+              </w:numPr>
+            </w:pPr>
+            <w:r>
+              <w:t xml:space="preserve">A </w:t>
+            </w:r>
+            <w:proofErr w:type="gramStart"/>
+            <w:r>
+              <w:t>5 minute</w:t>
+            </w:r>
+            <w:proofErr w:type="gramEnd"/>
+            <w:r>
+              <w:t xml:space="preserve"> walk or less</w:t>
+            </w:r>
+          </w:p>
+          <w:p>
+            <w:pPr>
+              <w:pStyle w:val="ListParagraph"/>
+              <w:numPr>
+                <w:ilvl w:val="0"/>
+                <w:numId w:val="7"/>
+              </w:numPr>
+            </w:pPr>
+            <w:r>
+              <w:t xml:space="preserve">More than a </w:t>
+            </w:r>
+            <w:proofErr w:type="gramStart"/>
+            <w:r>
+              <w:t>30 minute</w:t>
+            </w:r>
+            <w:proofErr w:type="gramEnd"/>
+            <w:r>
+              <w:t xml:space="preserve"> walk away</w:t>
+            </w:r>
+          </w:p>
+          <w:p>
+            <w:pPr>
+              <w:pStyle w:val="ListParagraph"/>
+              <w:numPr>
+                <w:ilvl w:val="0"/>
+                <w:numId w:val="7"/>
+              </w:numPr>
+            </w:pPr>
+            <w:r>
+              <w:t xml:space="preserve">Within a </w:t>
+            </w:r>
+            <w:proofErr w:type="gramStart"/>
+            <w:r>
+              <w:t>21-30 minute</w:t>
+            </w:r>
+            <w:proofErr w:type="gramEnd"/>
+            <w:r>
+              <w:t xml:space="preserve"> walk</w:t>
+            </w:r>
+          </w:p>
+          <w:p>
+            <w:pPr>
+              <w:pStyle w:val="ListParagraph"/>
+              <w:numPr>
+                <w:ilvl w:val="0"/>
+                <w:numId w:val="7"/>
+              </w:numPr>
+            </w:pPr>
+            <w:r>
+              <w:t xml:space="preserve">Within a </w:t>
+            </w:r>
+            <w:proofErr w:type="gramStart"/>
+            <w:r>
+              <w:t>6-10 minute</w:t>
+            </w:r>
+            <w:proofErr w:type="gramEnd"/>
+            <w:r>
+              <w:t xml:space="preserve"> walk</w:t>
+            </w:r>
+          </w:p>
+          <w:p>
+            <w:pPr>
+              <w:pStyle w:val="ListParagraph"/>
+              <w:numPr>
+                <w:ilvl w:val="0"/>
+                <w:numId w:val="7"/>
+              </w:numPr>
+            </w:pPr>
+            <w:r>
+              <w:t xml:space="preserve">Within an </w:t>
+            </w:r>
+            <w:proofErr w:type="gramStart"/>
+            <w:r>
+              <w:t>11-20 minute</w:t>
+            </w:r>
+            <w:proofErr w:type="gramEnd"/>
+            <w:r>
+              <w:t xml:space="preserve"> wal</w:t>
+            </w:r>
+            <w:r>
+              <w:t>k</w:t>
+            </w:r>
+          </w:p>
+          <w:p>
+            <w:pPr>
+              <w:pStyle w:val="ListParagraph"/>
+              <w:numPr>
+                <w:ilvl w:val="0"/>
+                <w:numId w:val="7"/>
+              </w:numPr>
+            </w:pPr>
+            <w:r>
+              <w:t>Don't know</w:t>
+            </w:r>
+          </w:p>
+        </w:tc>
+        <w:tc>
+          <w:tcPr>
+            <w:tcW w:w="2917" w:type="dxa"/>
+          </w:tcPr>
+          <w:p>
+            <w:r>
+              <w:t>None</w:t>
+            </w:r>
+          </w:p>
+        </w:tc>
+      </w:tr>
+      <w:tr>
+        <w:tc>
+          <w:tcPr>
+            <w:tcW w:w="4017" w:type="dxa"/>
+          </w:tcPr>
+          <w:p>
+            <w:r>
+              <w:t>Satisfaction with nearest greenspace</w:t>
+            </w:r>
+          </w:p>
+        </w:tc>
+        <w:tc>
+          <w:tcPr>
+            <w:tcW w:w="3074" w:type="dxa"/>
+          </w:tcPr>
+          <w:p>
+            <w:proofErr w:type="gramStart"/>
+            <w:r>
+              <w:t>5 point</w:t>
+            </w:r>
+            <w:proofErr w:type="gramEnd"/>
+            <w:r>
+              <w:t xml:space="preserve"> qualitative scale for participants to rate their </w:t>
+            </w:r>
+            <w:r>
+              <w:lastRenderedPageBreak/>
+              <w:t>satisfaction with their nearest greenspace</w:t>
+            </w:r>
+          </w:p>
+        </w:tc>
+        <w:tc>
+          <w:tcPr>
+            <w:tcW w:w="3940" w:type="dxa"/>
+          </w:tcPr>
+          <w:p>
+            <w:pPr>
+              <w:pStyle w:val="ListParagraph"/>
+              <w:numPr>
+                <w:ilvl w:val="0"/>
+                <w:numId w:val="7"/>
+              </w:numPr>
+            </w:pPr>
+            <w:r>
+              <w:lastRenderedPageBreak/>
+              <w:t>Fairly dissatisfied</w:t>
+            </w:r>
+          </w:p>
+          <w:p>
+            <w:pPr>
+              <w:pStyle w:val="ListParagraph"/>
+              <w:numPr>
+                <w:ilvl w:val="0"/>
+                <w:numId w:val="7"/>
+              </w:numPr>
+            </w:pPr>
+            <w:r>
+              <w:t>Fairly satisfied</w:t>
+            </w:r>
+          </w:p>
+          <w:p>
+            <w:pPr>
+              <w:pStyle w:val="ListParagraph"/>
+              <w:numPr>
+                <w:ilvl w:val="0"/>
+                <w:numId w:val="7"/>
+              </w:numPr>
+            </w:pPr>
+            <w:r>
+              <w:t>Neither satisfied nor dissatisfie</w:t>
+            </w:r>
+            <w:r>
+              <w:t>d</w:t>
+            </w:r>
+          </w:p>
+          <w:p>
+            <w:pPr>
+              <w:pStyle w:val="ListParagraph"/>
+              <w:numPr>
+                <w:ilvl w:val="0"/>
+                <w:numId w:val="7"/>
+              </w:numPr>
+            </w:pPr>
+            <w:r>
+              <w:lastRenderedPageBreak/>
+              <w:t>No opinion</w:t>
+            </w:r>
+          </w:p>
+          <w:p>
+            <w:pPr>
+              <w:pStyle w:val="ListParagraph"/>
+              <w:numPr>
+                <w:ilvl w:val="0"/>
+                <w:numId w:val="7"/>
+              </w:numPr>
+            </w:pPr>
+            <w:r>
+              <w:t>Very satisfied</w:t>
+            </w:r>
+          </w:p>
+          <w:p>
+            <w:pPr>
+              <w:pStyle w:val="ListParagraph"/>
+              <w:numPr>
+                <w:ilvl w:val="0"/>
+                <w:numId w:val="7"/>
+              </w:numPr>
+            </w:pPr>
+            <w:r>
+              <w:t>Very dissatisfied</w:t>
+            </w:r>
+          </w:p>
+        </w:tc>
+        <w:tc>
+          <w:tcPr>
+            <w:tcW w:w="2917" w:type="dxa"/>
+          </w:tcPr>
+          <w:p>
+            <w:r>
+              <w:lastRenderedPageBreak/>
+              <w:t>9988 missing</w:t>
+            </w:r>
+          </w:p>
+          <w:p>
+            <w:r>
+              <w:t>Could impute with no opinion?</w:t>
+            </w:r>
+          </w:p>
+        </w:tc>
+      </w:tr>
+      <w:tr>
+        <w:tc>
+          <w:tcPr>
+            <w:tcW w:w="4017" w:type="dxa"/>
+          </w:tcPr>
+          <w:p>
+            <w:r>
+              <w:lastRenderedPageBreak/>
+              <w:t>Age</w:t>
+            </w:r>
+          </w:p>
+        </w:tc>
+        <w:tc>
+          <w:tcPr>
+            <w:tcW w:w="3074" w:type="dxa"/>
+          </w:tcPr>
+          <w:p>
+            <w:r>
+              <w:t>Participant’s age – three categories</w:t>
+            </w:r>
+          </w:p>
+        </w:tc>
+        <w:tc>
+          <w:tcPr>
+            <w:tcW w:w="3940" w:type="dxa"/>
+          </w:tcPr>
+          <w:p>
+            <w:pPr>
+              <w:pStyle w:val="ListParagraph"/>
+              <w:numPr>
+                <w:ilvl w:val="0"/>
+                <w:numId w:val="7"/>
+              </w:numPr>
+            </w:pPr>
+            <w:r>
+              <w:t>16-34 years</w:t>
+            </w:r>
+          </w:p>
+          <w:p>
+            <w:pPr>
+              <w:pStyle w:val="ListParagraph"/>
+              <w:numPr>
+                <w:ilvl w:val="0"/>
+                <w:numId w:val="7"/>
+              </w:numPr>
+            </w:pPr>
+            <w:r>
+              <w:t>35-64 years</w:t>
+            </w:r>
+          </w:p>
+          <w:p>
+            <w:pPr>
+              <w:pStyle w:val="ListParagraph"/>
+              <w:numPr>
+                <w:ilvl w:val="0"/>
+                <w:numId w:val="7"/>
+              </w:numPr>
+            </w:pPr>
+            <w:r>
+              <w:t>65 years and over</w:t>
+            </w:r>
+          </w:p>
+        </w:tc>
+        <w:tc>
+          <w:tcPr>
+            <w:tcW w:w="2917" w:type="dxa"/>
+          </w:tcPr>
+          <w:p>
+            <w:r>
+              <w:t xml:space="preserve">None </w:t>
+            </w:r>
+          </w:p>
+          <w:p/>
+        </w:tc>
+      </w:tr>
+      <w:tr>
+        <w:tc>
+          <w:tcPr>
+            <w:tcW w:w="4017" w:type="dxa"/>
+          </w:tcPr>
+          <w:p>
+            <w:r>
+              <w:t>Gender</w:t>
+            </w:r>
+          </w:p>
+        </w:tc>
+        <w:tc>
+          <w:tcPr>
+            <w:tcW w:w="3074" w:type="dxa"/>
+          </w:tcPr>
+          <w:p>
+            <w:r>
+              <w:t>Technically the participant’s gender since the survey says that participants can define themselves in another way than male/female, but this info was not recorded in the dataset, so closer to biological sex.</w:t>
+            </w:r>
+          </w:p>
+        </w:tc>
+        <w:tc>
+          <w:tcPr>
+            <w:tcW w:w="3940" w:type="dxa"/>
+          </w:tcPr>
+          <w:p>
+            <w:pPr>
+              <w:pStyle w:val="ListParagraph"/>
+              <w:numPr>
+                <w:ilvl w:val="0"/>
+                <w:numId w:val="8"/>
+              </w:numPr>
+            </w:pPr>
+            <w:r>
+              <w:t>Male</w:t>
+            </w:r>
+          </w:p>
+          <w:p>
+            <w:pPr>
+              <w:pStyle w:val="ListParagraph"/>
+              <w:numPr>
+                <w:ilvl w:val="0"/>
+                <w:numId w:val="8"/>
+              </w:numPr>
+            </w:pPr>
+            <w:r>
+              <w:t>Female</w:t>
+            </w:r>
+          </w:p>
+        </w:tc>
+        <w:tc>
+          <w:tcPr>
+            <w:tcW w:w="2917" w:type="dxa"/>
+          </w:tcPr>
+          <w:p>
+            <w:r>
+              <w:t>None</w:t>
+            </w:r>
+          </w:p>
+        </w:tc>
+      </w:tr>
+      <w:tr>
+        <w:tc>
+          <w:tcPr>
+            <w:tcW w:w="4017" w:type="dxa"/>
+          </w:tcPr>
+          <w:p>
+            <w:r>
+              <w:t>Economic status</w:t>
+            </w:r>
+          </w:p>
+        </w:tc>
+        <w:tc>
+          <w:tcPr>
+            <w:tcW w:w="3074" w:type="dxa"/>
+          </w:tcPr>
+          <w:p>
+            <w:r>
+              <w:t>Employment status</w:t>
+            </w:r>
+          </w:p>
+        </w:tc>
+        <w:tc>
+          <w:tcPr>
+            <w:tcW w:w="3940" w:type="dxa"/>
+          </w:tcPr>
+          <w:p>
+            <w:pPr>
+              <w:pStyle w:val="ListParagraph"/>
+              <w:numPr>
+                <w:ilvl w:val="0"/>
+                <w:numId w:val="8"/>
+              </w:numPr>
+            </w:pPr>
+            <w:r>
+              <w:t>Full Time Employment</w:t>
+            </w:r>
+            <w:r>
+              <w:tab/>
+            </w:r>
+            <w:r>
+              <w:tab/>
+            </w:r>
+          </w:p>
+          <w:p>
+            <w:pPr>
+              <w:pStyle w:val="ListParagraph"/>
+              <w:numPr>
+                <w:ilvl w:val="0"/>
+                <w:numId w:val="8"/>
+              </w:numPr>
+            </w:pPr>
+            <w:r>
+              <w:t>Part Time Employment</w:t>
+            </w:r>
+            <w:r>
+              <w:tab/>
+            </w:r>
+            <w:r>
+              <w:tab/>
+            </w:r>
+          </w:p>
+          <w:p>
+            <w:pPr>
+              <w:pStyle w:val="ListParagraph"/>
+              <w:numPr>
+                <w:ilvl w:val="0"/>
+                <w:numId w:val="8"/>
+              </w:numPr>
+            </w:pPr>
+            <w:r>
+              <w:t>Training</w:t>
+            </w:r>
+            <w:r>
+              <w:tab/>
+            </w:r>
+            <w:r>
+              <w:tab/>
+            </w:r>
+            <w:r>
+              <w:tab/>
+            </w:r>
+          </w:p>
+          <w:p>
+            <w:pPr>
+              <w:pStyle w:val="ListParagraph"/>
+              <w:numPr>
+                <w:ilvl w:val="0"/>
+                <w:numId w:val="8"/>
+              </w:numPr>
+            </w:pPr>
+            <w:r>
+              <w:t>Other</w:t>
+            </w:r>
+            <w:r>
+              <w:tab/>
+            </w:r>
+            <w:r>
+              <w:tab/>
+            </w:r>
+            <w:r>
+              <w:tab/>
+            </w:r>
+            <w:r>
+              <w:tab/>
+            </w:r>
+          </w:p>
+          <w:p>
+            <w:pPr>
+              <w:pStyle w:val="ListParagraph"/>
+              <w:numPr>
+                <w:ilvl w:val="0"/>
+                <w:numId w:val="8"/>
+              </w:numPr>
+            </w:pPr>
+            <w:r>
+              <w:t>Retired</w:t>
+            </w:r>
+            <w:r>
+              <w:tab/>
+            </w:r>
+            <w:r>
+              <w:tab/>
+            </w:r>
+            <w:r>
+              <w:tab/>
+            </w:r>
+            <w:r>
+              <w:tab/>
+            </w:r>
+          </w:p>
+          <w:p>
+            <w:pPr>
+              <w:pStyle w:val="ListParagraph"/>
+              <w:numPr>
+                <w:ilvl w:val="0"/>
+                <w:numId w:val="8"/>
+              </w:numPr>
+            </w:pPr>
+            <w:r>
+              <w:t>Self Employed</w:t>
+            </w:r>
+          </w:p>
+        </w:tc>
+        <w:tc>
+          <w:tcPr>
+            <w:tcW w:w="2917" w:type="dxa"/>
+          </w:tcPr>
+          <w:p>
+            <w:r>
+              <w:t>1 missing</w:t>
+            </w:r>
+          </w:p>
+          <w:p>
+            <w:r>
+              <w:t>Can drop</w:t>
+            </w:r>
+          </w:p>
+        </w:tc>
+      </w:tr>
+      <w:tr>
+        <w:tc>
+          <w:tcPr>
+            <w:tcW w:w="4017" w:type="dxa"/>
+          </w:tcPr>
+          <w:p>
+            <w:r>
+              <w:t>Household size</w:t>
+            </w:r>
+          </w:p>
+        </w:tc>
+        <w:tc>
+          <w:tcPr>
+            <w:tcW w:w="3074" w:type="dxa"/>
+          </w:tcPr>
+          <w:p>
+            <w:r>
+              <w:t>Number of people in the person’s household</w:t>
+            </w:r>
+          </w:p>
+        </w:tc>
+        <w:tc>
+          <w:tcPr>
+            <w:tcW w:w="3940" w:type="dxa"/>
+          </w:tcPr>
+          <w:p>
+            <w:pPr>
+              <w:pStyle w:val="ListParagraph"/>
+              <w:numPr>
+                <w:ilvl w:val="0"/>
+                <w:numId w:val="8"/>
+              </w:numPr>
+            </w:pPr>
+            <w:r>
+              <w:t>1 - 10</w:t>
+            </w:r>
+          </w:p>
+        </w:tc>
+        <w:tc>
+          <w:tcPr>
+            <w:tcW w:w="2917" w:type="dxa"/>
+          </w:tcPr>
+          <w:p>
+            <w:pPr>
+              <w:pStyle w:val="ListParagraph"/>
+              <w:numPr>
+                <w:ilvl w:val="0"/>
+                <w:numId w:val="8"/>
+              </w:numPr>
+            </w:pPr>
+            <w:r>
+              <w:t>None</w:t>
+            </w:r>
+          </w:p>
+        </w:tc>
+      </w:tr>
+      <w:tr>
+        <w:tc>
+          <w:tcPr>
+            <w:tcW w:w="4017" w:type="dxa"/>
+          </w:tcPr>
+          <w:p>
+            <w:r>
+              <w:t>Highest education level</w:t>
+            </w:r>
+          </w:p>
+        </w:tc>
+        <w:tc>
+          <w:tcPr>
+            <w:tcW w:w="3074" w:type="dxa"/>
+          </w:tcPr>
+          <w:p>
+            <w:r>
+              <w:t>The person’s highest completed education level</w:t>
+            </w:r>
+          </w:p>
+        </w:tc>
+        <w:tc>
+          <w:tcPr>
+            <w:tcW w:w="3940" w:type="dxa"/>
+          </w:tcPr>
+          <w:p>
+            <w:pPr>
+              <w:pStyle w:val="ListParagraph"/>
+              <w:numPr>
+                <w:ilvl w:val="0"/>
+                <w:numId w:val="8"/>
+              </w:numPr>
+            </w:pPr>
+            <w:r>
+              <w:t>Degree, Professional qualification (Above SVQ Level 4)</w:t>
+            </w:r>
+            <w:r>
+              <w:tab/>
+            </w:r>
+            <w:r>
+              <w:tab/>
+            </w:r>
+          </w:p>
+          <w:p>
+            <w:pPr>
+              <w:pStyle w:val="ListParagraph"/>
+              <w:numPr>
+                <w:ilvl w:val="0"/>
+                <w:numId w:val="8"/>
+              </w:numPr>
+            </w:pPr>
+            <w:r>
+              <w:t>HNC/HND or equivalent (SVQ Level 4)</w:t>
+            </w:r>
+            <w:r>
+              <w:tab/>
+            </w:r>
+            <w:r>
+              <w:tab/>
+            </w:r>
+            <w:r>
+              <w:tab/>
+            </w:r>
+            <w:r>
+              <w:tab/>
+            </w:r>
+          </w:p>
+          <w:p>
+            <w:pPr>
+              <w:pStyle w:val="ListParagraph"/>
+              <w:numPr>
+                <w:ilvl w:val="0"/>
+                <w:numId w:val="8"/>
+              </w:numPr>
+            </w:pPr>
+            <w:r>
+              <w:t xml:space="preserve">Standard grade or </w:t>
+            </w:r>
+            <w:proofErr w:type="spellStart"/>
+            <w:r>
+              <w:t>equiv</w:t>
+            </w:r>
+            <w:proofErr w:type="spellEnd"/>
+            <w:r>
+              <w:t xml:space="preserve"> (SVQ level 1 or 2).</w:t>
+            </w:r>
+            <w:r>
+              <w:tab/>
+            </w:r>
+            <w:r>
+              <w:tab/>
+            </w:r>
+            <w:r>
+              <w:tab/>
+            </w:r>
+          </w:p>
+          <w:p>
+            <w:pPr>
+              <w:pStyle w:val="ListParagraph"/>
+              <w:numPr>
+                <w:ilvl w:val="0"/>
+                <w:numId w:val="8"/>
+              </w:numPr>
+            </w:pPr>
+            <w:r>
+              <w:t>Higher, A level or equivalent (SVQ Level 3)</w:t>
+            </w:r>
+            <w:r>
+              <w:tab/>
+            </w:r>
+            <w:r>
+              <w:tab/>
+            </w:r>
+            <w:r>
+              <w:tab/>
+            </w:r>
+          </w:p>
+          <w:p>
+            <w:pPr>
+              <w:pStyle w:val="ListParagraph"/>
+              <w:numPr>
+                <w:ilvl w:val="0"/>
+                <w:numId w:val="8"/>
+              </w:numPr>
+            </w:pPr>
+            <w:r>
+              <w:t>Other qualification</w:t>
+            </w:r>
+          </w:p>
+        </w:tc>
+        <w:tc>
+          <w:tcPr>
+            <w:tcW w:w="2917" w:type="dxa"/>
+          </w:tcPr>
+          <w:p>
+            <w:pPr>
+              <w:pStyle w:val="ListParagraph"/>
+              <w:numPr>
+                <w:ilvl w:val="0"/>
+                <w:numId w:val="8"/>
+              </w:numPr>
+            </w:pPr>
+            <w:r>
+              <w:t>10920</w:t>
+            </w:r>
+            <w:r>
+              <w:t xml:space="preserve"> missing</w:t>
+            </w:r>
+          </w:p>
+        </w:tc>
+      </w:tr>
+      <w:tr>
+        <w:tc>
+          <w:tcPr>
+            <w:tcW w:w="4017" w:type="dxa"/>
+          </w:tcPr>
+          <w:p>
+            <w:r>
+              <w:t>Nearest green space use</w:t>
+            </w:r>
+          </w:p>
+        </w:tc>
+        <w:tc>
+          <w:tcPr>
+            <w:tcW w:w="3074" w:type="dxa"/>
+          </w:tcPr>
+          <w:p>
+            <w:r>
+              <w:t>How frequently the participant visits their nearest greenspace</w:t>
+            </w:r>
+          </w:p>
+        </w:tc>
+        <w:tc>
+          <w:tcPr>
+            <w:tcW w:w="3940" w:type="dxa"/>
+          </w:tcPr>
+          <w:p>
+            <w:pPr>
+              <w:pStyle w:val="ListParagraph"/>
+              <w:numPr>
+                <w:ilvl w:val="0"/>
+                <w:numId w:val="8"/>
+              </w:numPr>
+            </w:pPr>
+            <w:r>
+              <w:t>S</w:t>
+            </w:r>
+            <w:r>
+              <w:t>everal times a month</w:t>
+            </w:r>
+            <w:r>
+              <w:tab/>
+            </w:r>
+            <w:r>
+              <w:tab/>
+            </w:r>
+          </w:p>
+          <w:p>
+            <w:pPr>
+              <w:pStyle w:val="ListParagraph"/>
+              <w:numPr>
+                <w:ilvl w:val="0"/>
+                <w:numId w:val="8"/>
+              </w:numPr>
+            </w:pPr>
+            <w:r>
+              <w:t>Once a week</w:t>
+            </w:r>
+            <w:r>
+              <w:tab/>
+            </w:r>
+            <w:r>
+              <w:tab/>
+            </w:r>
+            <w:r>
+              <w:tab/>
+            </w:r>
+          </w:p>
+          <w:p>
+            <w:pPr>
+              <w:pStyle w:val="ListParagraph"/>
+              <w:numPr>
+                <w:ilvl w:val="0"/>
+                <w:numId w:val="8"/>
+              </w:numPr>
+            </w:pPr>
+            <w:r>
+              <w:t>Once a month</w:t>
+            </w:r>
+            <w:r>
+              <w:tab/>
+            </w:r>
+            <w:r>
+              <w:tab/>
+            </w:r>
+            <w:r>
+              <w:tab/>
+            </w:r>
+          </w:p>
+          <w:p>
+            <w:pPr>
+              <w:pStyle w:val="ListParagraph"/>
+              <w:numPr>
+                <w:ilvl w:val="0"/>
+                <w:numId w:val="8"/>
+              </w:numPr>
+            </w:pPr>
+            <w:r>
+              <w:t>Several times a week</w:t>
+            </w:r>
+            <w:r>
+              <w:tab/>
+            </w:r>
+            <w:r>
+              <w:tab/>
+            </w:r>
+          </w:p>
+          <w:p>
+            <w:pPr>
+              <w:pStyle w:val="ListParagraph"/>
+              <w:numPr>
+                <w:ilvl w:val="0"/>
+                <w:numId w:val="8"/>
+              </w:numPr>
+            </w:pPr>
+            <w:r>
+              <w:t>Every day</w:t>
+            </w:r>
+            <w:r>
+              <w:tab/>
+            </w:r>
+            <w:r>
+              <w:tab/>
+            </w:r>
+            <w:r>
+              <w:tab/>
+            </w:r>
+          </w:p>
+          <w:p>
+            <w:pPr>
+              <w:pStyle w:val="ListParagraph"/>
+              <w:numPr>
+                <w:ilvl w:val="0"/>
+                <w:numId w:val="8"/>
+              </w:numPr>
+            </w:pPr>
+            <w:r>
+              <w:t>Not at all</w:t>
+            </w:r>
+            <w:r>
+              <w:tab/>
+            </w:r>
+            <w:r>
+              <w:tab/>
+            </w:r>
+            <w:r>
+              <w:tab/>
+            </w:r>
+          </w:p>
+          <w:p>
+            <w:pPr>
+              <w:pStyle w:val="ListParagraph"/>
+              <w:numPr>
+                <w:ilvl w:val="0"/>
+                <w:numId w:val="8"/>
+              </w:numPr>
+            </w:pPr>
+            <w:r>
+              <w:lastRenderedPageBreak/>
+              <w:t>Less often</w:t>
+            </w:r>
+            <w:r>
+              <w:tab/>
+            </w:r>
+            <w:r>
+              <w:tab/>
+            </w:r>
+            <w:r>
+              <w:tab/>
+            </w:r>
+          </w:p>
+          <w:p>
+            <w:pPr>
+              <w:pStyle w:val="ListParagraph"/>
+              <w:numPr>
+                <w:ilvl w:val="0"/>
+                <w:numId w:val="8"/>
+              </w:numPr>
+            </w:pPr>
+            <w:r>
+              <w:t>Don't know</w:t>
+            </w:r>
+          </w:p>
+        </w:tc>
+        <w:tc>
+          <w:tcPr>
+            <w:tcW w:w="2917" w:type="dxa"/>
+          </w:tcPr>
+          <w:p>
+            <w:pPr>
+              <w:pStyle w:val="ListParagraph"/>
+              <w:numPr>
+                <w:ilvl w:val="0"/>
+                <w:numId w:val="8"/>
+              </w:numPr>
+            </w:pPr>
+            <w:r>
+              <w:lastRenderedPageBreak/>
+              <w:t>16766</w:t>
+            </w:r>
+            <w:r>
+              <w:t xml:space="preserve"> missing</w:t>
+            </w:r>
+          </w:p>
+          <w:p>
+            <w:pPr>
+              <w:ind w:left="360"/>
+            </w:pPr>
+            <w:r>
+              <w:t>Could impute with don’t know?</w:t>
+            </w:r>
+          </w:p>
+        </w:tc>
+      </w:tr>
+      <w:tr>
+        <w:tc>
+          <w:tcPr>
+            <w:tcW w:w="4017" w:type="dxa"/>
+          </w:tcPr>
+          <w:p>
+            <w:r>
+              <w:t>Volunteering last twelve months</w:t>
+            </w:r>
+          </w:p>
+        </w:tc>
+        <w:tc>
+          <w:tcPr>
+            <w:tcW w:w="3074" w:type="dxa"/>
+          </w:tcPr>
+          <w:p>
+            <w:r>
+              <w:t>Whether or not the person/ people have volunteered in the last 12 months</w:t>
+            </w:r>
+          </w:p>
+        </w:tc>
+        <w:tc>
+          <w:tcPr>
+            <w:tcW w:w="3940" w:type="dxa"/>
+          </w:tcPr>
+          <w:p>
+            <w:pPr>
+              <w:pStyle w:val="ListParagraph"/>
+              <w:numPr>
+                <w:ilvl w:val="0"/>
+                <w:numId w:val="8"/>
+              </w:numPr>
+            </w:pPr>
+            <w:r>
+              <w:t>Yes</w:t>
+            </w:r>
+          </w:p>
+          <w:p>
+            <w:pPr>
+              <w:pStyle w:val="ListParagraph"/>
+              <w:numPr>
+                <w:ilvl w:val="0"/>
+                <w:numId w:val="8"/>
+              </w:numPr>
+            </w:pPr>
+            <w:r>
+              <w:t>No</w:t>
+            </w:r>
+          </w:p>
+        </w:tc>
+        <w:tc>
+          <w:tcPr>
+            <w:tcW w:w="2917" w:type="dxa"/>
+          </w:tcPr>
+          <w:p>
+            <w:pPr>
+              <w:pStyle w:val="ListParagraph"/>
+              <w:numPr>
+                <w:ilvl w:val="0"/>
+                <w:numId w:val="8"/>
+              </w:numPr>
+            </w:pPr>
+            <w:r>
+              <w:t>6778 missing</w:t>
+            </w:r>
+          </w:p>
+          <w:p>
+            <w:pPr>
+              <w:pStyle w:val="ListParagraph"/>
+              <w:numPr>
+                <w:ilvl w:val="0"/>
+                <w:numId w:val="8"/>
+              </w:numPr>
+            </w:pPr>
+            <w:r>
+              <w:t>Could create a new category called “don’t know” or “no information”</w:t>
+            </w:r>
+          </w:p>
+        </w:tc>
+      </w:tr>
+      <w:tr>
+        <w:tc>
+          <w:tcPr>
+            <w:tcW w:w="4017" w:type="dxa"/>
+          </w:tcPr>
+          <w:p>
+            <w:r>
+              <w:t>N persons</w:t>
+            </w:r>
+          </w:p>
+        </w:tc>
+        <w:tc>
+          <w:tcPr>
+            <w:tcW w:w="3074" w:type="dxa"/>
+          </w:tcPr>
+          <w:p>
+            <w:r>
+              <w:t>The number of people with the observed ratings and characteristics in the other columns</w:t>
+            </w:r>
+          </w:p>
+        </w:tc>
+        <w:tc>
+          <w:tcPr>
+            <w:tcW w:w="3940" w:type="dxa"/>
+          </w:tcPr>
+          <w:p>
+            <w:pPr>
+              <w:pStyle w:val="ListParagraph"/>
+              <w:numPr>
+                <w:ilvl w:val="0"/>
+                <w:numId w:val="8"/>
+              </w:numPr>
+            </w:pPr>
+            <w:r>
+              <w:t>1 - 94</w:t>
+            </w:r>
+          </w:p>
+        </w:tc>
+        <w:tc>
+          <w:tcPr>
+            <w:tcW w:w="2917" w:type="dxa"/>
+          </w:tcPr>
+          <w:p>
+            <w:r>
+              <w:t>None</w:t>
+            </w:r>
+          </w:p>
+        </w:tc>
+      </w:tr>
+    </w:tbl>
+    <w:p/>
     <w:sectPr>
       <w:pgSz w:w="16838" w:h="11906" w:orient="landscape"/>
       <w:pgMar w:top="720" w:right="720" w:bottom="720" w:left="720" w:header="708" w:footer="708" w:gutter="0"/>
@@ -5508,6 +7465,119 @@
     </w:lvl>
   </w:abstractNum>
   <w:abstractNum w:abstractNumId="4" w15:restartNumberingAfterBreak="0">
+    <w:nsid w:val="2B4D6138"/>
+    <w:multiLevelType w:val="hybridMultilevel"/>
+    <w:tmpl w:val="C6289844"/>
+    <w:lvl w:ilvl="0" w:tplc="37A07D14">
+      <w:start w:val="1"/>
+      <w:numFmt w:val="bullet"/>
+      <w:lvlText w:val="-"/>
+      <w:lvlJc w:val="left"/>
+      <w:pPr>
+        <w:ind w:left="720" w:hanging="360"/>
+      </w:pPr>
+      <w:rPr>
+        <w:rFonts w:ascii="Calibri" w:eastAsiaTheme="minorEastAsia" w:hAnsi="Calibri" w:cs="Calibri" w:hint="default"/>
+      </w:rPr>
+    </w:lvl>
+    <w:lvl w:ilvl="1" w:tplc="08090003" w:tentative="1">
+      <w:start w:val="1"/>
+      <w:numFmt w:val="bullet"/>
+      <w:lvlText w:val="o"/>
+      <w:lvlJc w:val="left"/>
+      <w:pPr>
+        <w:ind w:left="1440" w:hanging="360"/>
+      </w:pPr>
+      <w:rPr>
+        <w:rFonts w:ascii="Courier New" w:hAnsi="Courier New" w:cs="Courier New" w:hint="default"/>
+      </w:rPr>
+    </w:lvl>
+    <w:lvl w:ilvl="2" w:tplc="08090005" w:tentative="1">
+      <w:start w:val="1"/>
+      <w:numFmt w:val="bullet"/>
+      <w:lvlText w:val=""/>
+      <w:lvlJc w:val="left"/>
+      <w:pPr>
+        <w:ind w:left="2160" w:hanging="360"/>
+      </w:pPr>
+      <w:rPr>
+        <w:rFonts w:ascii="Wingdings" w:hAnsi="Wingdings" w:hint="default"/>
+      </w:rPr>
+    </w:lvl>
+    <w:lvl w:ilvl="3" w:tplc="08090001" w:tentative="1">
+      <w:start w:val="1"/>
+      <w:numFmt w:val="bullet"/>
+      <w:lvlText w:val=""/>
+      <w:lvlJc w:val="left"/>
+      <w:pPr>
+        <w:ind w:left="2880" w:hanging="360"/>
+      </w:pPr>
+      <w:rPr>
+        <w:rFonts w:ascii="Symbol" w:hAnsi="Symbol" w:hint="default"/>
+      </w:rPr>
+    </w:lvl>
+    <w:lvl w:ilvl="4" w:tplc="08090003" w:tentative="1">
+      <w:start w:val="1"/>
+      <w:numFmt w:val="bullet"/>
+      <w:lvlText w:val="o"/>
+      <w:lvlJc w:val="left"/>
+      <w:pPr>
+        <w:ind w:left="3600" w:hanging="360"/>
+      </w:pPr>
+      <w:rPr>
+        <w:rFonts w:ascii="Courier New" w:hAnsi="Courier New" w:cs="Courier New" w:hint="default"/>
+      </w:rPr>
+    </w:lvl>
+    <w:lvl w:ilvl="5" w:tplc="08090005" w:tentative="1">
+      <w:start w:val="1"/>
+      <w:numFmt w:val="bullet"/>
+      <w:lvlText w:val=""/>
+      <w:lvlJc w:val="left"/>
+      <w:pPr>
+        <w:ind w:left="4320" w:hanging="360"/>
+      </w:pPr>
+      <w:rPr>
+        <w:rFonts w:ascii="Wingdings" w:hAnsi="Wingdings" w:hint="default"/>
+      </w:rPr>
+    </w:lvl>
+    <w:lvl w:ilvl="6" w:tplc="08090001" w:tentative="1">
+      <w:start w:val="1"/>
+      <w:numFmt w:val="bullet"/>
+      <w:lvlText w:val=""/>
+      <w:lvlJc w:val="left"/>
+      <w:pPr>
+        <w:ind w:left="5040" w:hanging="360"/>
+      </w:pPr>
+      <w:rPr>
+        <w:rFonts w:ascii="Symbol" w:hAnsi="Symbol" w:hint="default"/>
+      </w:rPr>
+    </w:lvl>
+    <w:lvl w:ilvl="7" w:tplc="08090003" w:tentative="1">
+      <w:start w:val="1"/>
+      <w:numFmt w:val="bullet"/>
+      <w:lvlText w:val="o"/>
+      <w:lvlJc w:val="left"/>
+      <w:pPr>
+        <w:ind w:left="5760" w:hanging="360"/>
+      </w:pPr>
+      <w:rPr>
+        <w:rFonts w:ascii="Courier New" w:hAnsi="Courier New" w:cs="Courier New" w:hint="default"/>
+      </w:rPr>
+    </w:lvl>
+    <w:lvl w:ilvl="8" w:tplc="08090005" w:tentative="1">
+      <w:start w:val="1"/>
+      <w:numFmt w:val="bullet"/>
+      <w:lvlText w:val=""/>
+      <w:lvlJc w:val="left"/>
+      <w:pPr>
+        <w:ind w:left="6480" w:hanging="360"/>
+      </w:pPr>
+      <w:rPr>
+        <w:rFonts w:ascii="Wingdings" w:hAnsi="Wingdings" w:hint="default"/>
+      </w:rPr>
+    </w:lvl>
+  </w:abstractNum>
+  <w:abstractNum w:abstractNumId="5" w15:restartNumberingAfterBreak="0">
     <w:nsid w:val="2CB01E14"/>
     <w:multiLevelType w:val="hybridMultilevel"/>
     <w:tmpl w:val="2F22B098"/>
@@ -5620,7 +7690,7 @@
       </w:rPr>
     </w:lvl>
   </w:abstractNum>
-  <w:abstractNum w:abstractNumId="5" w15:restartNumberingAfterBreak="0">
+  <w:abstractNum w:abstractNumId="6" w15:restartNumberingAfterBreak="0">
     <w:nsid w:val="3AA21EE4"/>
     <w:multiLevelType w:val="multilevel"/>
     <w:tmpl w:val="8D3809AA"/>
@@ -5769,7 +7839,7 @@
       </w:rPr>
     </w:lvl>
   </w:abstractNum>
-  <w:abstractNum w:abstractNumId="6" w15:restartNumberingAfterBreak="0">
+  <w:abstractNum w:abstractNumId="7" w15:restartNumberingAfterBreak="0">
     <w:nsid w:val="3DED6774"/>
     <w:multiLevelType w:val="hybridMultilevel"/>
     <w:tmpl w:val="42A64D14"/>
@@ -5882,7 +7952,7 @@
       </w:rPr>
     </w:lvl>
   </w:abstractNum>
-  <w:abstractNum w:abstractNumId="7" w15:restartNumberingAfterBreak="0">
+  <w:abstractNum w:abstractNumId="8" w15:restartNumberingAfterBreak="0">
     <w:nsid w:val="4FA6558F"/>
     <w:multiLevelType w:val="multilevel"/>
     <w:tmpl w:val="25BACE6C"/>
@@ -6031,7 +8101,120 @@
       </w:rPr>
     </w:lvl>
   </w:abstractNum>
-  <w:abstractNum w:abstractNumId="8" w15:restartNumberingAfterBreak="0">
+  <w:abstractNum w:abstractNumId="9" w15:restartNumberingAfterBreak="0">
+    <w:nsid w:val="512A7AFD"/>
+    <w:multiLevelType w:val="hybridMultilevel"/>
+    <w:tmpl w:val="1940EEDA"/>
+    <w:lvl w:ilvl="0" w:tplc="37A07D14">
+      <w:start w:val="1"/>
+      <w:numFmt w:val="bullet"/>
+      <w:lvlText w:val="-"/>
+      <w:lvlJc w:val="left"/>
+      <w:pPr>
+        <w:ind w:left="720" w:hanging="360"/>
+      </w:pPr>
+      <w:rPr>
+        <w:rFonts w:ascii="Calibri" w:eastAsiaTheme="minorEastAsia" w:hAnsi="Calibri" w:cs="Calibri" w:hint="default"/>
+      </w:rPr>
+    </w:lvl>
+    <w:lvl w:ilvl="1" w:tplc="08090003" w:tentative="1">
+      <w:start w:val="1"/>
+      <w:numFmt w:val="bullet"/>
+      <w:lvlText w:val="o"/>
+      <w:lvlJc w:val="left"/>
+      <w:pPr>
+        <w:ind w:left="1440" w:hanging="360"/>
+      </w:pPr>
+      <w:rPr>
+        <w:rFonts w:ascii="Courier New" w:hAnsi="Courier New" w:cs="Courier New" w:hint="default"/>
+      </w:rPr>
+    </w:lvl>
+    <w:lvl w:ilvl="2" w:tplc="08090005" w:tentative="1">
+      <w:start w:val="1"/>
+      <w:numFmt w:val="bullet"/>
+      <w:lvlText w:val=""/>
+      <w:lvlJc w:val="left"/>
+      <w:pPr>
+        <w:ind w:left="2160" w:hanging="360"/>
+      </w:pPr>
+      <w:rPr>
+        <w:rFonts w:ascii="Wingdings" w:hAnsi="Wingdings" w:hint="default"/>
+      </w:rPr>
+    </w:lvl>
+    <w:lvl w:ilvl="3" w:tplc="08090001" w:tentative="1">
+      <w:start w:val="1"/>
+      <w:numFmt w:val="bullet"/>
+      <w:lvlText w:val=""/>
+      <w:lvlJc w:val="left"/>
+      <w:pPr>
+        <w:ind w:left="2880" w:hanging="360"/>
+      </w:pPr>
+      <w:rPr>
+        <w:rFonts w:ascii="Symbol" w:hAnsi="Symbol" w:hint="default"/>
+      </w:rPr>
+    </w:lvl>
+    <w:lvl w:ilvl="4" w:tplc="08090003" w:tentative="1">
+      <w:start w:val="1"/>
+      <w:numFmt w:val="bullet"/>
+      <w:lvlText w:val="o"/>
+      <w:lvlJc w:val="left"/>
+      <w:pPr>
+        <w:ind w:left="3600" w:hanging="360"/>
+      </w:pPr>
+      <w:rPr>
+        <w:rFonts w:ascii="Courier New" w:hAnsi="Courier New" w:cs="Courier New" w:hint="default"/>
+      </w:rPr>
+    </w:lvl>
+    <w:lvl w:ilvl="5" w:tplc="08090005" w:tentative="1">
+      <w:start w:val="1"/>
+      <w:numFmt w:val="bullet"/>
+      <w:lvlText w:val=""/>
+      <w:lvlJc w:val="left"/>
+      <w:pPr>
+        <w:ind w:left="4320" w:hanging="360"/>
+      </w:pPr>
+      <w:rPr>
+        <w:rFonts w:ascii="Wingdings" w:hAnsi="Wingdings" w:hint="default"/>
+      </w:rPr>
+    </w:lvl>
+    <w:lvl w:ilvl="6" w:tplc="08090001" w:tentative="1">
+      <w:start w:val="1"/>
+      <w:numFmt w:val="bullet"/>
+      <w:lvlText w:val=""/>
+      <w:lvlJc w:val="left"/>
+      <w:pPr>
+        <w:ind w:left="5040" w:hanging="360"/>
+      </w:pPr>
+      <w:rPr>
+        <w:rFonts w:ascii="Symbol" w:hAnsi="Symbol" w:hint="default"/>
+      </w:rPr>
+    </w:lvl>
+    <w:lvl w:ilvl="7" w:tplc="08090003" w:tentative="1">
+      <w:start w:val="1"/>
+      <w:numFmt w:val="bullet"/>
+      <w:lvlText w:val="o"/>
+      <w:lvlJc w:val="left"/>
+      <w:pPr>
+        <w:ind w:left="5760" w:hanging="360"/>
+      </w:pPr>
+      <w:rPr>
+        <w:rFonts w:ascii="Courier New" w:hAnsi="Courier New" w:cs="Courier New" w:hint="default"/>
+      </w:rPr>
+    </w:lvl>
+    <w:lvl w:ilvl="8" w:tplc="08090005" w:tentative="1">
+      <w:start w:val="1"/>
+      <w:numFmt w:val="bullet"/>
+      <w:lvlText w:val=""/>
+      <w:lvlJc w:val="left"/>
+      <w:pPr>
+        <w:ind w:left="6480" w:hanging="360"/>
+      </w:pPr>
+      <w:rPr>
+        <w:rFonts w:ascii="Wingdings" w:hAnsi="Wingdings" w:hint="default"/>
+      </w:rPr>
+    </w:lvl>
+  </w:abstractNum>
+  <w:abstractNum w:abstractNumId="10" w15:restartNumberingAfterBreak="0">
     <w:nsid w:val="53523C14"/>
     <w:multiLevelType w:val="multilevel"/>
     <w:tmpl w:val="38101AA8"/>
@@ -6180,7 +8363,7 @@
       </w:rPr>
     </w:lvl>
   </w:abstractNum>
-  <w:abstractNum w:abstractNumId="9" w15:restartNumberingAfterBreak="0">
+  <w:abstractNum w:abstractNumId="11" w15:restartNumberingAfterBreak="0">
     <w:nsid w:val="64F142B2"/>
     <w:multiLevelType w:val="multilevel"/>
     <w:tmpl w:val="F7307CBA"/>
@@ -6329,7 +8512,7 @@
       </w:rPr>
     </w:lvl>
   </w:abstractNum>
-  <w:abstractNum w:abstractNumId="10" w15:restartNumberingAfterBreak="0">
+  <w:abstractNum w:abstractNumId="12" w15:restartNumberingAfterBreak="0">
     <w:nsid w:val="70C169E6"/>
     <w:multiLevelType w:val="multilevel"/>
     <w:tmpl w:val="E3ACCB18"/>
@@ -6479,37 +8662,43 @@
     </w:lvl>
   </w:abstractNum>
   <w:num w:numId="1" w16cid:durableId="31540079">
-    <w:abstractNumId w:val="5"/>
+    <w:abstractNumId w:val="6"/>
   </w:num>
   <w:num w:numId="2" w16cid:durableId="1074358003">
-    <w:abstractNumId w:val="10"/>
+    <w:abstractNumId w:val="12"/>
   </w:num>
   <w:num w:numId="3" w16cid:durableId="1536624955">
     <w:abstractNumId w:val="1"/>
   </w:num>
   <w:num w:numId="4" w16cid:durableId="1900558451">
-    <w:abstractNumId w:val="8"/>
+    <w:abstractNumId w:val="10"/>
   </w:num>
   <w:num w:numId="5" w16cid:durableId="106698038">
-    <w:abstractNumId w:val="7"/>
+    <w:abstractNumId w:val="8"/>
   </w:num>
   <w:num w:numId="6" w16cid:durableId="1831631376">
     <w:abstractNumId w:val="0"/>
   </w:num>
   <w:num w:numId="7" w16cid:durableId="1073813829">
-    <w:abstractNumId w:val="4"/>
+    <w:abstractNumId w:val="5"/>
   </w:num>
   <w:num w:numId="8" w16cid:durableId="1993825707">
     <w:abstractNumId w:val="3"/>
   </w:num>
   <w:num w:numId="9" w16cid:durableId="1549880790">
-    <w:abstractNumId w:val="9"/>
+    <w:abstractNumId w:val="11"/>
   </w:num>
   <w:num w:numId="10" w16cid:durableId="120660021">
-    <w:abstractNumId w:val="6"/>
+    <w:abstractNumId w:val="7"/>
   </w:num>
   <w:num w:numId="11" w16cid:durableId="535316681">
     <w:abstractNumId w:val="2"/>
+  </w:num>
+  <w:num w:numId="12" w16cid:durableId="973871526">
+    <w:abstractNumId w:val="4"/>
+  </w:num>
+  <w:num w:numId="13" w16cid:durableId="1799495443">
+    <w:abstractNumId w:val="9"/>
   </w:num>
 </w:numbering>
 </file>

</xml_diff>